<commit_message>
research part 1 done without schemes
</commit_message>
<xml_diff>
--- a/Сампо провайдер исследование.docx
+++ b/Сампо провайдер исследование.docx
@@ -224,18 +224,6 @@
           <w:szCs w:val="28"/>
         </w:rPr>
       </w:pPr>
-      <w:r>
-        <w:rPr>
-          <w:szCs w:val="28"/>
-        </w:rPr>
-        <w:t xml:space="preserve">ООО </w:t>
-      </w:r>
-      <w:r>
-        <w:rPr>
-          <w:szCs w:val="28"/>
-        </w:rPr>
-        <w:t>“</w:t>
-      </w:r>
       <w:proofErr w:type="spellStart"/>
       <w:r>
         <w:rPr>
@@ -244,12 +232,6 @@
         <w:t>Сампо.ру</w:t>
       </w:r>
       <w:proofErr w:type="spellEnd"/>
-      <w:r>
-        <w:rPr>
-          <w:szCs w:val="28"/>
-        </w:rPr>
-        <w:t>”</w:t>
-      </w:r>
     </w:p>
     <w:p>
       <w:pPr>
@@ -600,7 +582,7 @@
           <w:pPr>
             <w:pStyle w:val="11"/>
             <w:tabs>
-              <w:tab w:val="left" w:pos="660"/>
+              <w:tab w:val="left" w:pos="560"/>
               <w:tab w:val="right" w:leader="dot" w:pos="9345"/>
             </w:tabs>
             <w:rPr>
@@ -619,7 +601,7 @@
           <w:r>
             <w:fldChar w:fldCharType="separate"/>
           </w:r>
-          <w:hyperlink w:anchor="_Toc191949803" w:history="1">
+          <w:hyperlink w:anchor="_Toc191992580" w:history="1">
             <w:r>
               <w:rPr>
                 <w:rStyle w:val="a4"/>
@@ -662,7 +644,7 @@
                 <w:noProof/>
                 <w:webHidden/>
               </w:rPr>
-              <w:instrText xml:space="preserve"> PAGEREF _Toc191949803 \h </w:instrText>
+              <w:instrText xml:space="preserve"> PAGEREF _Toc191992580 \h </w:instrText>
             </w:r>
             <w:r>
               <w:rPr>
@@ -707,7 +689,7 @@
               <w:lang w:eastAsia="ru-RU"/>
             </w:rPr>
           </w:pPr>
-          <w:hyperlink w:anchor="_Toc191949804" w:history="1">
+          <w:hyperlink w:anchor="_Toc191992581" w:history="1">
             <w:r>
               <w:rPr>
                 <w:rStyle w:val="a4"/>
@@ -750,7 +732,7 @@
                 <w:noProof/>
                 <w:webHidden/>
               </w:rPr>
-              <w:instrText xml:space="preserve"> PAGEREF _Toc191949804 \h </w:instrText>
+              <w:instrText xml:space="preserve"> PAGEREF _Toc191992581 \h </w:instrText>
             </w:r>
             <w:r>
               <w:rPr>
@@ -795,7 +777,7 @@
               <w:lang w:eastAsia="ru-RU"/>
             </w:rPr>
           </w:pPr>
-          <w:hyperlink w:anchor="_Toc191949805" w:history="1">
+          <w:hyperlink w:anchor="_Toc191992582" w:history="1">
             <w:r>
               <w:rPr>
                 <w:rStyle w:val="a4"/>
@@ -838,7 +820,7 @@
                 <w:noProof/>
                 <w:webHidden/>
               </w:rPr>
-              <w:instrText xml:space="preserve"> PAGEREF _Toc191949805 \h </w:instrText>
+              <w:instrText xml:space="preserve"> PAGEREF _Toc191992582 \h </w:instrText>
             </w:r>
             <w:r>
               <w:rPr>
@@ -873,14 +855,17 @@
           <w:pPr>
             <w:pStyle w:val="31"/>
             <w:tabs>
-              <w:tab w:val="left" w:pos="1320"/>
+              <w:tab w:val="left" w:pos="1540"/>
               <w:tab w:val="right" w:leader="dot" w:pos="9345"/>
             </w:tabs>
             <w:rPr>
+              <w:rFonts w:asciiTheme="minorHAnsi" w:eastAsiaTheme="minorEastAsia" w:hAnsiTheme="minorHAnsi" w:cstheme="minorBidi"/>
               <w:noProof/>
+              <w:sz w:val="22"/>
+              <w:lang w:eastAsia="ru-RU"/>
             </w:rPr>
           </w:pPr>
-          <w:hyperlink w:anchor="_Toc191949806" w:history="1">
+          <w:hyperlink w:anchor="_Toc191992583" w:history="1">
             <w:r>
               <w:rPr>
                 <w:rStyle w:val="a4"/>
@@ -890,7 +875,10 @@
             </w:r>
             <w:r>
               <w:rPr>
-                <w:noProof/>
+                <w:rFonts w:asciiTheme="minorHAnsi" w:eastAsiaTheme="minorEastAsia" w:hAnsiTheme="minorHAnsi" w:cstheme="minorBidi"/>
+                <w:noProof/>
+                <w:sz w:val="22"/>
+                <w:lang w:eastAsia="ru-RU"/>
               </w:rPr>
               <w:tab/>
             </w:r>
@@ -920,7 +908,7 @@
                 <w:noProof/>
                 <w:webHidden/>
               </w:rPr>
-              <w:instrText xml:space="preserve"> PAGEREF _Toc191949806 \h </w:instrText>
+              <w:instrText xml:space="preserve"> PAGEREF _Toc191992583 \h </w:instrText>
             </w:r>
             <w:r>
               <w:rPr>
@@ -941,6 +929,548 @@
                 <w:webHidden/>
               </w:rPr>
               <w:t>5</w:t>
+            </w:r>
+            <w:r>
+              <w:rPr>
+                <w:noProof/>
+                <w:webHidden/>
+              </w:rPr>
+              <w:fldChar w:fldCharType="end"/>
+            </w:r>
+          </w:hyperlink>
+        </w:p>
+        <w:p>
+          <w:pPr>
+            <w:pStyle w:val="31"/>
+            <w:tabs>
+              <w:tab w:val="left" w:pos="1540"/>
+              <w:tab w:val="right" w:leader="dot" w:pos="9345"/>
+            </w:tabs>
+            <w:rPr>
+              <w:rFonts w:asciiTheme="minorHAnsi" w:eastAsiaTheme="minorEastAsia" w:hAnsiTheme="minorHAnsi" w:cstheme="minorBidi"/>
+              <w:noProof/>
+              <w:sz w:val="22"/>
+              <w:lang w:eastAsia="ru-RU"/>
+            </w:rPr>
+          </w:pPr>
+          <w:hyperlink w:anchor="_Toc191992584" w:history="1">
+            <w:r>
+              <w:rPr>
+                <w:rStyle w:val="a4"/>
+                <w:noProof/>
+              </w:rPr>
+              <w:t>1.2.2.</w:t>
+            </w:r>
+            <w:r>
+              <w:rPr>
+                <w:rFonts w:asciiTheme="minorHAnsi" w:eastAsiaTheme="minorEastAsia" w:hAnsiTheme="minorHAnsi" w:cstheme="minorBidi"/>
+                <w:noProof/>
+                <w:sz w:val="22"/>
+                <w:lang w:eastAsia="ru-RU"/>
+              </w:rPr>
+              <w:tab/>
+            </w:r>
+            <w:r>
+              <w:rPr>
+                <w:rStyle w:val="a4"/>
+                <w:noProof/>
+              </w:rPr>
+              <w:t>Структура управления</w:t>
+            </w:r>
+            <w:r>
+              <w:rPr>
+                <w:noProof/>
+                <w:webHidden/>
+              </w:rPr>
+              <w:tab/>
+            </w:r>
+            <w:r>
+              <w:rPr>
+                <w:noProof/>
+                <w:webHidden/>
+              </w:rPr>
+              <w:fldChar w:fldCharType="begin"/>
+            </w:r>
+            <w:r>
+              <w:rPr>
+                <w:noProof/>
+                <w:webHidden/>
+              </w:rPr>
+              <w:instrText xml:space="preserve"> PAGEREF _Toc191992584 \h </w:instrText>
+            </w:r>
+            <w:r>
+              <w:rPr>
+                <w:noProof/>
+                <w:webHidden/>
+              </w:rPr>
+            </w:r>
+            <w:r>
+              <w:rPr>
+                <w:noProof/>
+                <w:webHidden/>
+              </w:rPr>
+              <w:fldChar w:fldCharType="separate"/>
+            </w:r>
+            <w:r>
+              <w:rPr>
+                <w:noProof/>
+                <w:webHidden/>
+              </w:rPr>
+              <w:t>5</w:t>
+            </w:r>
+            <w:r>
+              <w:rPr>
+                <w:noProof/>
+                <w:webHidden/>
+              </w:rPr>
+              <w:fldChar w:fldCharType="end"/>
+            </w:r>
+          </w:hyperlink>
+        </w:p>
+        <w:p>
+          <w:pPr>
+            <w:pStyle w:val="21"/>
+            <w:tabs>
+              <w:tab w:val="left" w:pos="1100"/>
+              <w:tab w:val="right" w:leader="dot" w:pos="9345"/>
+            </w:tabs>
+            <w:rPr>
+              <w:rFonts w:asciiTheme="minorHAnsi" w:eastAsiaTheme="minorEastAsia" w:hAnsiTheme="minorHAnsi" w:cstheme="minorBidi"/>
+              <w:noProof/>
+              <w:sz w:val="22"/>
+              <w:lang w:eastAsia="ru-RU"/>
+            </w:rPr>
+          </w:pPr>
+          <w:hyperlink w:anchor="_Toc191992585" w:history="1">
+            <w:r>
+              <w:rPr>
+                <w:rStyle w:val="a4"/>
+                <w:noProof/>
+              </w:rPr>
+              <w:t>1.3.</w:t>
+            </w:r>
+            <w:r>
+              <w:rPr>
+                <w:rFonts w:asciiTheme="minorHAnsi" w:eastAsiaTheme="minorEastAsia" w:hAnsiTheme="minorHAnsi" w:cstheme="minorBidi"/>
+                <w:noProof/>
+                <w:sz w:val="22"/>
+                <w:lang w:eastAsia="ru-RU"/>
+              </w:rPr>
+              <w:tab/>
+            </w:r>
+            <w:r>
+              <w:rPr>
+                <w:rStyle w:val="a4"/>
+                <w:noProof/>
+              </w:rPr>
+              <w:t>Цели деятельности</w:t>
+            </w:r>
+            <w:r>
+              <w:rPr>
+                <w:noProof/>
+                <w:webHidden/>
+              </w:rPr>
+              <w:tab/>
+            </w:r>
+            <w:r>
+              <w:rPr>
+                <w:noProof/>
+                <w:webHidden/>
+              </w:rPr>
+              <w:fldChar w:fldCharType="begin"/>
+            </w:r>
+            <w:r>
+              <w:rPr>
+                <w:noProof/>
+                <w:webHidden/>
+              </w:rPr>
+              <w:instrText xml:space="preserve"> PAGEREF _Toc191992585 \h </w:instrText>
+            </w:r>
+            <w:r>
+              <w:rPr>
+                <w:noProof/>
+                <w:webHidden/>
+              </w:rPr>
+            </w:r>
+            <w:r>
+              <w:rPr>
+                <w:noProof/>
+                <w:webHidden/>
+              </w:rPr>
+              <w:fldChar w:fldCharType="separate"/>
+            </w:r>
+            <w:r>
+              <w:rPr>
+                <w:noProof/>
+                <w:webHidden/>
+              </w:rPr>
+              <w:t>6</w:t>
+            </w:r>
+            <w:r>
+              <w:rPr>
+                <w:noProof/>
+                <w:webHidden/>
+              </w:rPr>
+              <w:fldChar w:fldCharType="end"/>
+            </w:r>
+          </w:hyperlink>
+        </w:p>
+        <w:p>
+          <w:pPr>
+            <w:pStyle w:val="21"/>
+            <w:tabs>
+              <w:tab w:val="left" w:pos="1100"/>
+              <w:tab w:val="right" w:leader="dot" w:pos="9345"/>
+            </w:tabs>
+            <w:rPr>
+              <w:rFonts w:asciiTheme="minorHAnsi" w:eastAsiaTheme="minorEastAsia" w:hAnsiTheme="minorHAnsi" w:cstheme="minorBidi"/>
+              <w:noProof/>
+              <w:sz w:val="22"/>
+              <w:lang w:eastAsia="ru-RU"/>
+            </w:rPr>
+          </w:pPr>
+          <w:hyperlink w:anchor="_Toc191992586" w:history="1">
+            <w:r>
+              <w:rPr>
+                <w:rStyle w:val="a4"/>
+                <w:noProof/>
+              </w:rPr>
+              <w:t>1.4.</w:t>
+            </w:r>
+            <w:r>
+              <w:rPr>
+                <w:rFonts w:asciiTheme="minorHAnsi" w:eastAsiaTheme="minorEastAsia" w:hAnsiTheme="minorHAnsi" w:cstheme="minorBidi"/>
+                <w:noProof/>
+                <w:sz w:val="22"/>
+                <w:lang w:eastAsia="ru-RU"/>
+              </w:rPr>
+              <w:tab/>
+            </w:r>
+            <w:r>
+              <w:rPr>
+                <w:rStyle w:val="a4"/>
+                <w:noProof/>
+              </w:rPr>
+              <w:t>Миссия и стратегия организации</w:t>
+            </w:r>
+            <w:r>
+              <w:rPr>
+                <w:noProof/>
+                <w:webHidden/>
+              </w:rPr>
+              <w:tab/>
+            </w:r>
+            <w:r>
+              <w:rPr>
+                <w:noProof/>
+                <w:webHidden/>
+              </w:rPr>
+              <w:fldChar w:fldCharType="begin"/>
+            </w:r>
+            <w:r>
+              <w:rPr>
+                <w:noProof/>
+                <w:webHidden/>
+              </w:rPr>
+              <w:instrText xml:space="preserve"> PAGEREF _Toc191992586 \h </w:instrText>
+            </w:r>
+            <w:r>
+              <w:rPr>
+                <w:noProof/>
+                <w:webHidden/>
+              </w:rPr>
+            </w:r>
+            <w:r>
+              <w:rPr>
+                <w:noProof/>
+                <w:webHidden/>
+              </w:rPr>
+              <w:fldChar w:fldCharType="separate"/>
+            </w:r>
+            <w:r>
+              <w:rPr>
+                <w:noProof/>
+                <w:webHidden/>
+              </w:rPr>
+              <w:t>6</w:t>
+            </w:r>
+            <w:r>
+              <w:rPr>
+                <w:noProof/>
+                <w:webHidden/>
+              </w:rPr>
+              <w:fldChar w:fldCharType="end"/>
+            </w:r>
+          </w:hyperlink>
+        </w:p>
+        <w:p>
+          <w:pPr>
+            <w:pStyle w:val="31"/>
+            <w:tabs>
+              <w:tab w:val="left" w:pos="1540"/>
+              <w:tab w:val="right" w:leader="dot" w:pos="9345"/>
+            </w:tabs>
+            <w:rPr>
+              <w:rFonts w:asciiTheme="minorHAnsi" w:eastAsiaTheme="minorEastAsia" w:hAnsiTheme="minorHAnsi" w:cstheme="minorBidi"/>
+              <w:noProof/>
+              <w:sz w:val="22"/>
+              <w:lang w:eastAsia="ru-RU"/>
+            </w:rPr>
+          </w:pPr>
+          <w:hyperlink w:anchor="_Toc191992587" w:history="1">
+            <w:r>
+              <w:rPr>
+                <w:rStyle w:val="a4"/>
+                <w:noProof/>
+              </w:rPr>
+              <w:t>1.4.1.</w:t>
+            </w:r>
+            <w:r>
+              <w:rPr>
+                <w:rFonts w:asciiTheme="minorHAnsi" w:eastAsiaTheme="minorEastAsia" w:hAnsiTheme="minorHAnsi" w:cstheme="minorBidi"/>
+                <w:noProof/>
+                <w:sz w:val="22"/>
+                <w:lang w:eastAsia="ru-RU"/>
+              </w:rPr>
+              <w:tab/>
+            </w:r>
+            <w:r>
+              <w:rPr>
+                <w:rStyle w:val="a4"/>
+                <w:noProof/>
+              </w:rPr>
+              <w:t>Миссия</w:t>
+            </w:r>
+            <w:r>
+              <w:rPr>
+                <w:noProof/>
+                <w:webHidden/>
+              </w:rPr>
+              <w:tab/>
+            </w:r>
+            <w:r>
+              <w:rPr>
+                <w:noProof/>
+                <w:webHidden/>
+              </w:rPr>
+              <w:fldChar w:fldCharType="begin"/>
+            </w:r>
+            <w:r>
+              <w:rPr>
+                <w:noProof/>
+                <w:webHidden/>
+              </w:rPr>
+              <w:instrText xml:space="preserve"> PAGEREF _Toc191992587 \h </w:instrText>
+            </w:r>
+            <w:r>
+              <w:rPr>
+                <w:noProof/>
+                <w:webHidden/>
+              </w:rPr>
+            </w:r>
+            <w:r>
+              <w:rPr>
+                <w:noProof/>
+                <w:webHidden/>
+              </w:rPr>
+              <w:fldChar w:fldCharType="separate"/>
+            </w:r>
+            <w:r>
+              <w:rPr>
+                <w:noProof/>
+                <w:webHidden/>
+              </w:rPr>
+              <w:t>6</w:t>
+            </w:r>
+            <w:r>
+              <w:rPr>
+                <w:noProof/>
+                <w:webHidden/>
+              </w:rPr>
+              <w:fldChar w:fldCharType="end"/>
+            </w:r>
+          </w:hyperlink>
+        </w:p>
+        <w:p>
+          <w:pPr>
+            <w:pStyle w:val="31"/>
+            <w:tabs>
+              <w:tab w:val="left" w:pos="1540"/>
+              <w:tab w:val="right" w:leader="dot" w:pos="9345"/>
+            </w:tabs>
+            <w:rPr>
+              <w:rFonts w:asciiTheme="minorHAnsi" w:eastAsiaTheme="minorEastAsia" w:hAnsiTheme="minorHAnsi" w:cstheme="minorBidi"/>
+              <w:noProof/>
+              <w:sz w:val="22"/>
+              <w:lang w:eastAsia="ru-RU"/>
+            </w:rPr>
+          </w:pPr>
+          <w:hyperlink w:anchor="_Toc191992588" w:history="1">
+            <w:r>
+              <w:rPr>
+                <w:rStyle w:val="a4"/>
+                <w:noProof/>
+              </w:rPr>
+              <w:t>1.4.2.</w:t>
+            </w:r>
+            <w:r>
+              <w:rPr>
+                <w:rFonts w:asciiTheme="minorHAnsi" w:eastAsiaTheme="minorEastAsia" w:hAnsiTheme="minorHAnsi" w:cstheme="minorBidi"/>
+                <w:noProof/>
+                <w:sz w:val="22"/>
+                <w:lang w:eastAsia="ru-RU"/>
+              </w:rPr>
+              <w:tab/>
+            </w:r>
+            <w:r>
+              <w:rPr>
+                <w:rStyle w:val="a4"/>
+                <w:noProof/>
+              </w:rPr>
+              <w:t>Стратегия</w:t>
+            </w:r>
+            <w:r>
+              <w:rPr>
+                <w:noProof/>
+                <w:webHidden/>
+              </w:rPr>
+              <w:tab/>
+            </w:r>
+            <w:r>
+              <w:rPr>
+                <w:noProof/>
+                <w:webHidden/>
+              </w:rPr>
+              <w:fldChar w:fldCharType="begin"/>
+            </w:r>
+            <w:r>
+              <w:rPr>
+                <w:noProof/>
+                <w:webHidden/>
+              </w:rPr>
+              <w:instrText xml:space="preserve"> PAGEREF _Toc191992588 \h </w:instrText>
+            </w:r>
+            <w:r>
+              <w:rPr>
+                <w:noProof/>
+                <w:webHidden/>
+              </w:rPr>
+            </w:r>
+            <w:r>
+              <w:rPr>
+                <w:noProof/>
+                <w:webHidden/>
+              </w:rPr>
+              <w:fldChar w:fldCharType="separate"/>
+            </w:r>
+            <w:r>
+              <w:rPr>
+                <w:noProof/>
+                <w:webHidden/>
+              </w:rPr>
+              <w:t>7</w:t>
+            </w:r>
+            <w:r>
+              <w:rPr>
+                <w:noProof/>
+                <w:webHidden/>
+              </w:rPr>
+              <w:fldChar w:fldCharType="end"/>
+            </w:r>
+          </w:hyperlink>
+        </w:p>
+        <w:p>
+          <w:pPr>
+            <w:pStyle w:val="11"/>
+            <w:tabs>
+              <w:tab w:val="left" w:pos="560"/>
+              <w:tab w:val="right" w:leader="dot" w:pos="9345"/>
+            </w:tabs>
+            <w:rPr>
+              <w:rFonts w:asciiTheme="minorHAnsi" w:eastAsiaTheme="minorEastAsia" w:hAnsiTheme="minorHAnsi" w:cstheme="minorBidi"/>
+              <w:noProof/>
+              <w:sz w:val="22"/>
+              <w:lang w:eastAsia="ru-RU"/>
+            </w:rPr>
+          </w:pPr>
+          <w:hyperlink w:anchor="_Toc191992589" w:history="1">
+            <w:r>
+              <w:rPr>
+                <w:rStyle w:val="a4"/>
+                <w:noProof/>
+              </w:rPr>
+              <w:t>2.</w:t>
+            </w:r>
+            <w:r>
+              <w:rPr>
+                <w:rFonts w:asciiTheme="minorHAnsi" w:eastAsiaTheme="minorEastAsia" w:hAnsiTheme="minorHAnsi" w:cstheme="minorBidi"/>
+                <w:noProof/>
+                <w:sz w:val="22"/>
+                <w:lang w:eastAsia="ru-RU"/>
+              </w:rPr>
+              <w:tab/>
+            </w:r>
+            <w:r>
+              <w:rPr>
+                <w:rStyle w:val="a4"/>
+                <w:noProof/>
+              </w:rPr>
+              <w:t>Исследование функций</w:t>
+            </w:r>
+            <w:r>
+              <w:rPr>
+                <w:rStyle w:val="a4"/>
+                <w:noProof/>
+              </w:rPr>
+              <w:t xml:space="preserve"> </w:t>
+            </w:r>
+            <w:r>
+              <w:rPr>
+                <w:rStyle w:val="a4"/>
+                <w:noProof/>
+              </w:rPr>
+              <w:t>организации</w:t>
+            </w:r>
+            <w:r>
+              <w:rPr>
+                <w:noProof/>
+                <w:webHidden/>
+              </w:rPr>
+              <w:tab/>
+            </w:r>
+            <w:r>
+              <w:rPr>
+                <w:noProof/>
+                <w:webHidden/>
+              </w:rPr>
+              <w:fldChar w:fldCharType="begin"/>
+            </w:r>
+            <w:r>
+              <w:rPr>
+                <w:noProof/>
+                <w:webHidden/>
+              </w:rPr>
+              <w:instrText xml:space="preserve"> PAGEREF _Toc191992589 \h </w:instrText>
+            </w:r>
+            <w:r>
+              <w:rPr>
+                <w:noProof/>
+                <w:webHidden/>
+              </w:rPr>
+            </w:r>
+            <w:r>
+              <w:rPr>
+                <w:noProof/>
+                <w:webHidden/>
+              </w:rPr>
+              <w:fldChar w:fldCharType="separate"/>
+            </w:r>
+            <w:r>
+              <w:rPr>
+                <w:noProof/>
+                <w:webHidden/>
+              </w:rPr>
+              <w:t>9</w:t>
             </w:r>
             <w:r>
               <w:rPr>
@@ -975,7 +1505,7 @@
       <w:pPr>
         <w:pStyle w:val="1"/>
       </w:pPr>
-      <w:bookmarkStart w:id="0" w:name="_Toc191949803"/>
+      <w:bookmarkStart w:id="0" w:name="_Toc191992580"/>
       <w:r>
         <w:lastRenderedPageBreak/>
         <w:t>Общие сведения об исследуемой организации</w:t>
@@ -984,7 +1514,7 @@
     </w:p>
     <w:p>
       <w:pPr>
-        <w:spacing w:before="240" w:after="240" w:line="360" w:lineRule="auto"/>
+        <w:pStyle w:val="a5"/>
       </w:pPr>
       <w:r>
         <w:t>«</w:t>
@@ -1000,7 +1530,7 @@
     </w:p>
     <w:p>
       <w:pPr>
-        <w:spacing w:before="240" w:after="240" w:line="360" w:lineRule="auto"/>
+        <w:pStyle w:val="a5"/>
       </w:pPr>
       <w:r>
         <w:t xml:space="preserve">Компания зарекомендовала себя как надежный оператор связи, предлагая конкурентоспособные тарифы и качественное обслуживание клиентов. </w:t>
@@ -1008,7 +1538,7 @@
     </w:p>
     <w:p>
       <w:pPr>
-        <w:spacing w:before="240" w:after="240" w:line="360" w:lineRule="auto"/>
+        <w:pStyle w:val="a5"/>
       </w:pPr>
       <w:r>
         <w:t>Изначально известная как ООО «</w:t>
@@ -1024,7 +1554,7 @@
     </w:p>
     <w:p>
       <w:pPr>
-        <w:spacing w:before="240" w:after="240" w:line="360" w:lineRule="auto"/>
+        <w:pStyle w:val="a5"/>
       </w:pPr>
       <w:r>
         <w:t>После смены владельца «</w:t>
@@ -1173,14 +1703,27 @@
       <w:r>
         <w:t xml:space="preserve">. </w:t>
       </w:r>
-      <w:fldSimple w:instr=" SEQ Изобр. \* ARABIC ">
-        <w:r>
-          <w:rPr>
-            <w:noProof/>
-          </w:rPr>
-          <w:t>1</w:t>
-        </w:r>
-      </w:fldSimple>
+      <w:r>
+        <w:fldChar w:fldCharType="begin"/>
+      </w:r>
+      <w:r>
+        <w:instrText xml:space="preserve"> SEQ Изобр. \* ARABIC </w:instrText>
+      </w:r>
+      <w:r>
+        <w:fldChar w:fldCharType="separate"/>
+      </w:r>
+      <w:r>
+        <w:rPr>
+          <w:noProof/>
+        </w:rPr>
+        <w:t>1</w:t>
+      </w:r>
+      <w:r>
+        <w:rPr>
+          <w:noProof/>
+        </w:rPr>
+        <w:fldChar w:fldCharType="end"/>
+      </w:r>
       <w:r>
         <w:t xml:space="preserve"> Логотип ООО "</w:t>
       </w:r>
@@ -1194,6 +1737,9 @@
       </w:r>
     </w:p>
     <w:p>
+      <w:pPr>
+        <w:pStyle w:val="a5"/>
+      </w:pPr>
       <w:r>
         <w:t>До момента продажи «</w:t>
       </w:r>
@@ -1270,7 +1816,7 @@
       <w:pPr>
         <w:pStyle w:val="2"/>
       </w:pPr>
-      <w:bookmarkStart w:id="1" w:name="_Toc191949804"/>
+      <w:bookmarkStart w:id="1" w:name="_Toc191992581"/>
       <w:r>
         <w:lastRenderedPageBreak/>
         <w:t>Полное наименование организации</w:t>
@@ -1319,16 +1865,9 @@
     </w:p>
     <w:p>
       <w:pPr>
-        <w:rPr>
-          <w:lang w:eastAsia="zh-CN"/>
-        </w:rPr>
-      </w:pPr>
-    </w:p>
-    <w:p>
-      <w:pPr>
         <w:pStyle w:val="2"/>
       </w:pPr>
-      <w:bookmarkStart w:id="2" w:name="_Toc191949805"/>
+      <w:bookmarkStart w:id="2" w:name="_Toc191992582"/>
       <w:r>
         <w:t>Организационная модель</w:t>
       </w:r>
@@ -1398,7 +1937,7 @@
       <w:pPr>
         <w:pStyle w:val="3"/>
       </w:pPr>
-      <w:bookmarkStart w:id="3" w:name="_Toc191949806"/>
+      <w:bookmarkStart w:id="3" w:name="_Toc191992583"/>
       <w:r>
         <w:t>Структура организации</w:t>
       </w:r>
@@ -1427,7 +1966,10 @@
         </w:numPr>
       </w:pPr>
       <w:r>
-        <w:t>Во главе организации находится генеральный(управляющий) директор – высшее руководство компании, ответственное за её управление</w:t>
+        <w:t>Во главе организации находится генеральный(управляющий) директор</w:t>
+      </w:r>
+      <w:r>
+        <w:t>.</w:t>
       </w:r>
     </w:p>
     <w:p>
@@ -1453,12 +1995,6 @@
       <w:r>
         <w:t>)</w:t>
       </w:r>
-      <w:r>
-        <w:t xml:space="preserve"> – отвечает за эксплуатацию и обслуживание сетевой инфраструктуры</w:t>
-      </w:r>
-      <w:r>
-        <w:t>, отвечает за подключение новых клиентов</w:t>
-      </w:r>
     </w:p>
     <w:p>
       <w:pPr>
@@ -1469,10 +2005,7 @@
         </w:numPr>
       </w:pPr>
       <w:r>
-        <w:t>Отдел продаж и обслуживания клиентов – занимается привлечением новых клиентов и поддержкой существующих</w:t>
-      </w:r>
-      <w:r>
-        <w:t>, тарифными планами и рекламой</w:t>
+        <w:t>Отдел продаж и обслуживания клиентов</w:t>
       </w:r>
     </w:p>
     <w:p>
@@ -1486,12 +2019,6 @@
       <w:r>
         <w:t>Бухгалтерия</w:t>
       </w:r>
-      <w:r>
-        <w:t xml:space="preserve"> – </w:t>
-      </w:r>
-      <w:r>
-        <w:t>ведет финансовый учет и отчетность</w:t>
-      </w:r>
     </w:p>
     <w:p>
       <w:pPr>
@@ -1502,27 +2029,978 @@
         </w:numPr>
       </w:pPr>
       <w:r>
+        <w:t>IT-отдел</w:t>
+      </w:r>
+    </w:p>
+    <w:p>
+      <w:pPr>
+        <w:pStyle w:val="3"/>
+      </w:pPr>
+      <w:bookmarkStart w:id="4" w:name="_Toc191992584"/>
+      <w:r>
+        <w:t>Структура управления</w:t>
+      </w:r>
+      <w:bookmarkEnd w:id="4"/>
+    </w:p>
+    <w:p>
+      <w:pPr>
+        <w:pStyle w:val="a5"/>
+        <w:rPr>
+          <w:lang w:eastAsia="zh-CN"/>
+        </w:rPr>
+      </w:pPr>
+      <w:r>
+        <w:rPr>
+          <w:lang w:eastAsia="zh-CN"/>
+        </w:rPr>
+        <w:t xml:space="preserve">Структура </w:t>
+      </w:r>
+      <w:r>
+        <w:rPr>
+          <w:lang w:eastAsia="zh-CN"/>
+        </w:rPr>
+        <w:t xml:space="preserve">управления </w:t>
+      </w:r>
+      <w:r>
+        <w:rPr>
+          <w:lang w:eastAsia="zh-CN"/>
+        </w:rPr>
+        <w:t>представлена на схеме 1.</w:t>
+      </w:r>
+    </w:p>
+    <w:p>
+      <w:pPr>
+        <w:pStyle w:val="a5"/>
+        <w:numPr>
+          <w:ilvl w:val="0"/>
+          <w:numId w:val="6"/>
+        </w:numPr>
+      </w:pPr>
+      <w:r>
+        <w:t xml:space="preserve">Генеральный </w:t>
+      </w:r>
+      <w:r>
+        <w:t>директор – высшее руководство компании, ответственное за её управление</w:t>
+      </w:r>
+      <w:r>
+        <w:t>.</w:t>
+      </w:r>
+    </w:p>
+    <w:p>
+      <w:pPr>
+        <w:pStyle w:val="a5"/>
+        <w:numPr>
+          <w:ilvl w:val="0"/>
+          <w:numId w:val="6"/>
+        </w:numPr>
+      </w:pPr>
+      <w:r>
         <w:lastRenderedPageBreak/>
-        <w:t xml:space="preserve">IT-отдел </w:t>
-      </w:r>
-      <w:r>
-        <w:t xml:space="preserve">– </w:t>
-      </w:r>
-      <w:r>
-        <w:t>занимается разработкой и поддержкой программного обеспечения, обеспечением работы серверов и безопасности данных</w:t>
-      </w:r>
-    </w:p>
-    <w:p>
-      <w:pPr>
-        <w:rPr>
-          <w:lang w:eastAsia="zh-CN"/>
-        </w:rPr>
-      </w:pPr>
-    </w:p>
-    <w:p>
-      <w:pPr>
-        <w:pStyle w:val="a5"/>
-      </w:pPr>
+        <w:t>Технический отдел</w:t>
+      </w:r>
+      <w:r>
+        <w:t xml:space="preserve"> (</w:t>
+      </w:r>
+      <w:r>
+        <w:t>Сервисный центр</w:t>
+      </w:r>
+      <w:r>
+        <w:t>)</w:t>
+      </w:r>
+      <w:r>
+        <w:t xml:space="preserve"> отвечает за эксплуатацию и обслуживание сетевой инфраструктуры</w:t>
+      </w:r>
+      <w:r>
+        <w:t>, отвечает за подключение новых клиентов</w:t>
+      </w:r>
+    </w:p>
+    <w:p>
+      <w:pPr>
+        <w:pStyle w:val="a5"/>
+        <w:numPr>
+          <w:ilvl w:val="0"/>
+          <w:numId w:val="6"/>
+        </w:numPr>
+      </w:pPr>
+      <w:r>
+        <w:t>Отдел продаж и обслуживания клиентов</w:t>
+      </w:r>
+      <w:r>
+        <w:t xml:space="preserve"> </w:t>
+      </w:r>
+      <w:r>
+        <w:t>занимается привлечением новых клиентов и поддержкой существующих</w:t>
+      </w:r>
+      <w:r>
+        <w:t>, тарифными планами и рекламой</w:t>
+      </w:r>
+    </w:p>
+    <w:p>
+      <w:pPr>
+        <w:pStyle w:val="a5"/>
+        <w:numPr>
+          <w:ilvl w:val="0"/>
+          <w:numId w:val="6"/>
+        </w:numPr>
+      </w:pPr>
+      <w:r>
+        <w:t>Бухгалтерия</w:t>
+      </w:r>
+      <w:r>
+        <w:t xml:space="preserve"> – </w:t>
+      </w:r>
+      <w:r>
+        <w:t>ведет финансовый учет и отчетность</w:t>
+      </w:r>
+    </w:p>
+    <w:p>
+      <w:pPr>
+        <w:pStyle w:val="a5"/>
+        <w:numPr>
+          <w:ilvl w:val="0"/>
+          <w:numId w:val="6"/>
+        </w:numPr>
+      </w:pPr>
+      <w:r>
+        <w:t>IT-отдел занимается разработкой и поддержкой программного обеспечения, обеспечением работы серверов и безопасности данных</w:t>
+      </w:r>
+    </w:p>
+    <w:p>
+      <w:pPr>
+        <w:pStyle w:val="2"/>
+      </w:pPr>
+      <w:bookmarkStart w:id="5" w:name="_Toc191992585"/>
+      <w:r>
+        <w:t>Цели деятельности</w:t>
+      </w:r>
+      <w:bookmarkEnd w:id="5"/>
+    </w:p>
+    <w:p>
+      <w:pPr>
+        <w:pStyle w:val="a5"/>
+        <w:rPr>
+          <w:lang w:eastAsia="zh-CN"/>
+        </w:rPr>
+      </w:pPr>
+      <w:r>
+        <w:rPr>
+          <w:lang w:eastAsia="zh-CN"/>
+        </w:rPr>
+        <w:t xml:space="preserve">Основная цель деятельности компании — предоставление </w:t>
+      </w:r>
+      <w:r>
+        <w:rPr>
+          <w:lang w:eastAsia="zh-CN"/>
+        </w:rPr>
+        <w:t>качественных</w:t>
+      </w:r>
+      <w:r>
+        <w:rPr>
+          <w:lang w:eastAsia="zh-CN"/>
+        </w:rPr>
+        <w:t xml:space="preserve"> услуг доступа в интернет и цифрового телевидения для жителей Петрозаводска и Республики Карелия. Компания стремится обеспечить надежное и стабильное подключение для </w:t>
+      </w:r>
+      <w:r>
+        <w:rPr>
+          <w:lang w:eastAsia="zh-CN"/>
+        </w:rPr>
+        <w:t>соответствия потребностям клиентов</w:t>
+      </w:r>
+      <w:r>
+        <w:rPr>
+          <w:lang w:eastAsia="zh-CN"/>
+        </w:rPr>
+        <w:t xml:space="preserve"> в </w:t>
+      </w:r>
+      <w:r>
+        <w:rPr>
+          <w:lang w:eastAsia="zh-CN"/>
+        </w:rPr>
+        <w:t>направлении Интернет- и ТВ-услуг</w:t>
+      </w:r>
+    </w:p>
+    <w:p>
+      <w:pPr>
+        <w:pStyle w:val="2"/>
+      </w:pPr>
+      <w:bookmarkStart w:id="6" w:name="_Toc191992586"/>
+      <w:r>
+        <w:t>Миссия и стратегия организации</w:t>
+      </w:r>
+      <w:bookmarkEnd w:id="6"/>
+    </w:p>
+    <w:p>
+      <w:pPr>
+        <w:pStyle w:val="3"/>
+      </w:pPr>
+      <w:bookmarkStart w:id="7" w:name="_Toc191992587"/>
+      <w:r>
+        <w:t>Миссия</w:t>
+      </w:r>
+      <w:bookmarkEnd w:id="7"/>
+    </w:p>
+    <w:p>
+      <w:pPr>
+        <w:pStyle w:val="a5"/>
+        <w:rPr>
+          <w:lang w:val="en-US" w:eastAsia="zh-CN"/>
+        </w:rPr>
+      </w:pPr>
+      <w:r>
+        <w:rPr>
+          <w:lang w:eastAsia="zh-CN"/>
+        </w:rPr>
+        <w:t xml:space="preserve">Миссия компании заключается в </w:t>
+      </w:r>
+      <w:r>
+        <w:rPr>
+          <w:lang w:eastAsia="zh-CN"/>
+        </w:rPr>
+        <w:t>предоставлении</w:t>
+      </w:r>
+      <w:r>
+        <w:rPr>
+          <w:lang w:eastAsia="zh-CN"/>
+        </w:rPr>
+        <w:t xml:space="preserve"> жителей Карелии современны</w:t>
+      </w:r>
+      <w:r>
+        <w:rPr>
+          <w:lang w:eastAsia="zh-CN"/>
+        </w:rPr>
+        <w:t>х</w:t>
+      </w:r>
+      <w:r>
+        <w:rPr>
+          <w:lang w:eastAsia="zh-CN"/>
+        </w:rPr>
+        <w:t xml:space="preserve"> и качественны</w:t>
+      </w:r>
+      <w:r>
+        <w:rPr>
+          <w:lang w:eastAsia="zh-CN"/>
+        </w:rPr>
+        <w:t xml:space="preserve">х услуг интернет-доступа и </w:t>
+      </w:r>
+      <w:r>
+        <w:rPr>
+          <w:lang w:eastAsia="zh-CN"/>
+        </w:rPr>
+        <w:t>телекоммуникационны</w:t>
+      </w:r>
+      <w:r>
+        <w:rPr>
+          <w:lang w:eastAsia="zh-CN"/>
+        </w:rPr>
+        <w:t>х</w:t>
+      </w:r>
+      <w:r>
+        <w:rPr>
+          <w:lang w:eastAsia="zh-CN"/>
+        </w:rPr>
+        <w:t xml:space="preserve"> услуг, </w:t>
+      </w:r>
+      <w:r>
+        <w:rPr>
+          <w:lang w:eastAsia="zh-CN"/>
+        </w:rPr>
+        <w:t>создавая комфортную цифровую среду для их жизни и бизнеса</w:t>
+      </w:r>
+      <w:r>
+        <w:rPr>
+          <w:lang w:eastAsia="zh-CN"/>
+        </w:rPr>
+        <w:t>.</w:t>
+      </w:r>
+      <w:r>
+        <w:rPr>
+          <w:lang w:eastAsia="zh-CN"/>
+        </w:rPr>
+        <w:t xml:space="preserve"> Компания стремится</w:t>
+      </w:r>
+      <w:r>
+        <w:t xml:space="preserve"> </w:t>
+      </w:r>
+      <w:r>
+        <w:rPr>
+          <w:lang w:eastAsia="zh-CN"/>
+        </w:rPr>
+        <w:t>предоставлять современные телекоммуникационные решения, обеспечивающие стабильный доступ к интернету, телевидению и другим цифровым сервисам, способствуя развитию информационного обществ</w:t>
+      </w:r>
+      <w:r>
+        <w:rPr>
+          <w:lang w:eastAsia="zh-CN"/>
+        </w:rPr>
+        <w:t>а</w:t>
+      </w:r>
+      <w:r>
+        <w:rPr>
+          <w:lang w:eastAsia="zh-CN"/>
+        </w:rPr>
+        <w:t xml:space="preserve"> </w:t>
+      </w:r>
+      <w:r>
+        <w:rPr>
+          <w:lang w:eastAsia="zh-CN"/>
+        </w:rPr>
+        <w:t>и удовлетворения потребн</w:t>
+      </w:r>
+      <w:r>
+        <w:rPr>
+          <w:lang w:eastAsia="zh-CN"/>
+        </w:rPr>
+        <w:t>о</w:t>
+      </w:r>
+      <w:r>
+        <w:rPr>
+          <w:lang w:eastAsia="zh-CN"/>
+        </w:rPr>
+        <w:t>стей клиента</w:t>
+      </w:r>
+      <w:r>
+        <w:rPr>
+          <w:lang w:eastAsia="zh-CN"/>
+        </w:rPr>
+        <w:t>.</w:t>
+      </w:r>
+    </w:p>
+    <w:p>
+      <w:pPr>
+        <w:pStyle w:val="3"/>
+      </w:pPr>
+      <w:bookmarkStart w:id="8" w:name="_Toc191992588"/>
+      <w:r>
+        <w:lastRenderedPageBreak/>
+        <w:t>Стратегия</w:t>
+      </w:r>
+      <w:bookmarkEnd w:id="8"/>
+    </w:p>
+    <w:p>
+      <w:pPr>
+        <w:pStyle w:val="a5"/>
+        <w:rPr>
+          <w:lang w:eastAsia="zh-CN"/>
+        </w:rPr>
+      </w:pPr>
+      <w:r>
+        <w:rPr>
+          <w:lang w:eastAsia="zh-CN"/>
+        </w:rPr>
+        <w:t xml:space="preserve">Для достижения миссии и обеспечения </w:t>
+      </w:r>
+      <w:r>
+        <w:rPr>
+          <w:lang w:eastAsia="zh-CN"/>
+        </w:rPr>
+        <w:t>конкурентоспособности</w:t>
+      </w:r>
+      <w:r>
+        <w:rPr>
+          <w:lang w:eastAsia="zh-CN"/>
+        </w:rPr>
+        <w:t xml:space="preserve"> </w:t>
+      </w:r>
+      <w:r>
+        <w:rPr>
+          <w:lang w:eastAsia="zh-CN"/>
+        </w:rPr>
+        <w:t xml:space="preserve">и </w:t>
+      </w:r>
+      <w:r>
+        <w:rPr>
+          <w:lang w:eastAsia="zh-CN"/>
+        </w:rPr>
+        <w:t>устойчивого развития компания «</w:t>
+      </w:r>
+      <w:proofErr w:type="spellStart"/>
+      <w:r>
+        <w:rPr>
+          <w:lang w:eastAsia="zh-CN"/>
+        </w:rPr>
+        <w:t>Сампо.ру</w:t>
+      </w:r>
+      <w:proofErr w:type="spellEnd"/>
+      <w:r>
+        <w:rPr>
+          <w:lang w:eastAsia="zh-CN"/>
+        </w:rPr>
+        <w:t>» реализует стратегию, основанную на следующих ключевых направлениях</w:t>
+      </w:r>
+      <w:r>
+        <w:rPr>
+          <w:lang w:eastAsia="zh-CN"/>
+        </w:rPr>
+        <w:t>:</w:t>
+      </w:r>
+    </w:p>
+    <w:p>
+      <w:pPr>
+        <w:pStyle w:val="a5"/>
+        <w:numPr>
+          <w:ilvl w:val="0"/>
+          <w:numId w:val="8"/>
+        </w:numPr>
+        <w:rPr>
+          <w:lang w:eastAsia="zh-CN"/>
+        </w:rPr>
+      </w:pPr>
+      <w:r>
+        <w:rPr>
+          <w:lang w:eastAsia="zh-CN"/>
+        </w:rPr>
+        <w:t>Повышение качества услуг</w:t>
+      </w:r>
+    </w:p>
+    <w:p>
+      <w:pPr>
+        <w:pStyle w:val="a5"/>
+        <w:numPr>
+          <w:ilvl w:val="1"/>
+          <w:numId w:val="8"/>
+        </w:numPr>
+        <w:rPr>
+          <w:lang w:eastAsia="zh-CN"/>
+        </w:rPr>
+      </w:pPr>
+      <w:r>
+        <w:rPr>
+          <w:lang w:eastAsia="zh-CN"/>
+        </w:rPr>
+        <w:t>Улучшение</w:t>
+      </w:r>
+      <w:r>
+        <w:rPr>
+          <w:lang w:eastAsia="zh-CN"/>
+        </w:rPr>
+        <w:t xml:space="preserve"> оборудования, переход на более современные технологии.</w:t>
+      </w:r>
+    </w:p>
+    <w:p>
+      <w:pPr>
+        <w:pStyle w:val="a5"/>
+        <w:numPr>
+          <w:ilvl w:val="1"/>
+          <w:numId w:val="8"/>
+        </w:numPr>
+        <w:rPr>
+          <w:lang w:eastAsia="zh-CN"/>
+        </w:rPr>
+      </w:pPr>
+      <w:r>
+        <w:rPr>
+          <w:lang w:eastAsia="zh-CN"/>
+        </w:rPr>
+        <w:t xml:space="preserve">Снижение времени </w:t>
+      </w:r>
+      <w:r>
+        <w:rPr>
+          <w:lang w:eastAsia="zh-CN"/>
+        </w:rPr>
+        <w:t xml:space="preserve">обнаружения неисправностей </w:t>
+      </w:r>
+      <w:r>
+        <w:rPr>
+          <w:lang w:eastAsia="zh-CN"/>
+        </w:rPr>
+        <w:t xml:space="preserve">за счет автоматизированного мониторинга и </w:t>
+      </w:r>
+      <w:r>
+        <w:rPr>
+          <w:lang w:eastAsia="zh-CN"/>
+        </w:rPr>
+        <w:t xml:space="preserve">ускорение </w:t>
+      </w:r>
+      <w:r>
+        <w:rPr>
+          <w:lang w:eastAsia="zh-CN"/>
+        </w:rPr>
+        <w:t>устранения</w:t>
+      </w:r>
+      <w:r>
+        <w:rPr>
+          <w:lang w:eastAsia="zh-CN"/>
+        </w:rPr>
+        <w:t xml:space="preserve"> </w:t>
+      </w:r>
+      <w:r>
+        <w:rPr>
+          <w:lang w:eastAsia="zh-CN"/>
+        </w:rPr>
+        <w:t xml:space="preserve">сбоев </w:t>
+      </w:r>
+      <w:r>
+        <w:rPr>
+          <w:lang w:eastAsia="zh-CN"/>
+        </w:rPr>
+        <w:t xml:space="preserve">за счет </w:t>
+      </w:r>
+      <w:r>
+        <w:rPr>
+          <w:lang w:eastAsia="zh-CN"/>
+        </w:rPr>
+        <w:t>оптимизации работы технических специалистов.</w:t>
+      </w:r>
+    </w:p>
+    <w:p>
+      <w:pPr>
+        <w:pStyle w:val="a5"/>
+        <w:numPr>
+          <w:ilvl w:val="1"/>
+          <w:numId w:val="8"/>
+        </w:numPr>
+        <w:rPr>
+          <w:lang w:eastAsia="zh-CN"/>
+        </w:rPr>
+      </w:pPr>
+      <w:r>
+        <w:rPr>
+          <w:lang w:eastAsia="zh-CN"/>
+        </w:rPr>
+        <w:t>Использование оборудования от проверенных поставщиков для обеспечения стабильности и надежности связи.</w:t>
+      </w:r>
+    </w:p>
+    <w:p>
+      <w:pPr>
+        <w:pStyle w:val="a5"/>
+        <w:numPr>
+          <w:ilvl w:val="1"/>
+          <w:numId w:val="8"/>
+        </w:numPr>
+        <w:rPr>
+          <w:lang w:eastAsia="zh-CN"/>
+        </w:rPr>
+      </w:pPr>
+      <w:r>
+        <w:rPr>
+          <w:lang w:eastAsia="zh-CN"/>
+        </w:rPr>
+        <w:t>Контроль качества установки и технического обслуживания.</w:t>
+      </w:r>
+    </w:p>
+    <w:p>
+      <w:pPr>
+        <w:pStyle w:val="a5"/>
+        <w:numPr>
+          <w:ilvl w:val="0"/>
+          <w:numId w:val="8"/>
+        </w:numPr>
+        <w:rPr>
+          <w:lang w:eastAsia="zh-CN"/>
+        </w:rPr>
+      </w:pPr>
+      <w:r>
+        <w:rPr>
+          <w:lang w:eastAsia="zh-CN"/>
+        </w:rPr>
+        <w:t>Расширение зоны покрытия</w:t>
+      </w:r>
+    </w:p>
+    <w:p>
+      <w:pPr>
+        <w:pStyle w:val="a5"/>
+        <w:numPr>
+          <w:ilvl w:val="1"/>
+          <w:numId w:val="8"/>
+        </w:numPr>
+        <w:rPr>
+          <w:lang w:eastAsia="zh-CN"/>
+        </w:rPr>
+      </w:pPr>
+      <w:r>
+        <w:rPr>
+          <w:lang w:eastAsia="zh-CN"/>
+        </w:rPr>
+        <w:t>У</w:t>
+      </w:r>
+      <w:r>
+        <w:rPr>
+          <w:lang w:eastAsia="zh-CN"/>
+        </w:rPr>
+        <w:t>величение количества точек доступа.</w:t>
+      </w:r>
+    </w:p>
+    <w:p>
+      <w:pPr>
+        <w:pStyle w:val="a5"/>
+        <w:numPr>
+          <w:ilvl w:val="1"/>
+          <w:numId w:val="8"/>
+        </w:numPr>
+        <w:rPr>
+          <w:lang w:eastAsia="zh-CN"/>
+        </w:rPr>
+      </w:pPr>
+      <w:r>
+        <w:rPr>
+          <w:lang w:eastAsia="zh-CN"/>
+        </w:rPr>
+        <w:t>Улучшение инфраструктуры связи для расширения зоны покрытия в отдаленных районах.</w:t>
+      </w:r>
+    </w:p>
+    <w:p>
+      <w:pPr>
+        <w:pStyle w:val="a5"/>
+        <w:numPr>
+          <w:ilvl w:val="0"/>
+          <w:numId w:val="8"/>
+        </w:numPr>
+        <w:rPr>
+          <w:lang w:eastAsia="zh-CN"/>
+        </w:rPr>
+      </w:pPr>
+      <w:r>
+        <w:rPr>
+          <w:lang w:eastAsia="zh-CN"/>
+        </w:rPr>
+        <w:t>Поддержка абонентов и клиентский сервис</w:t>
+      </w:r>
+    </w:p>
+    <w:p>
+      <w:pPr>
+        <w:pStyle w:val="a5"/>
+        <w:numPr>
+          <w:ilvl w:val="1"/>
+          <w:numId w:val="8"/>
+        </w:numPr>
+        <w:rPr>
+          <w:lang w:eastAsia="zh-CN"/>
+        </w:rPr>
+      </w:pPr>
+      <w:r>
+        <w:rPr>
+          <w:lang w:eastAsia="zh-CN"/>
+        </w:rPr>
+        <w:t xml:space="preserve">Круглосуточная служба поддержки, </w:t>
+      </w:r>
+      <w:r>
+        <w:rPr>
+          <w:lang w:eastAsia="zh-CN"/>
+        </w:rPr>
+        <w:t>быстрая</w:t>
+      </w:r>
+      <w:r>
+        <w:rPr>
+          <w:lang w:eastAsia="zh-CN"/>
+        </w:rPr>
+        <w:t xml:space="preserve"> </w:t>
+      </w:r>
+      <w:r>
+        <w:rPr>
+          <w:lang w:eastAsia="zh-CN"/>
+        </w:rPr>
+        <w:t xml:space="preserve">обработка </w:t>
+      </w:r>
+      <w:r>
+        <w:rPr>
+          <w:lang w:eastAsia="zh-CN"/>
+        </w:rPr>
+        <w:t>запрос</w:t>
+      </w:r>
+      <w:r>
+        <w:rPr>
+          <w:lang w:eastAsia="zh-CN"/>
+        </w:rPr>
+        <w:t xml:space="preserve">ов </w:t>
+      </w:r>
+      <w:r>
+        <w:rPr>
+          <w:lang w:eastAsia="zh-CN"/>
+        </w:rPr>
+        <w:t>клиентов.</w:t>
+      </w:r>
+    </w:p>
+    <w:p>
+      <w:pPr>
+        <w:pStyle w:val="a5"/>
+        <w:numPr>
+          <w:ilvl w:val="1"/>
+          <w:numId w:val="8"/>
+        </w:numPr>
+        <w:rPr>
+          <w:lang w:eastAsia="zh-CN"/>
+        </w:rPr>
+      </w:pPr>
+      <w:r>
+        <w:rPr>
+          <w:lang w:eastAsia="zh-CN"/>
+        </w:rPr>
+        <w:t>Гибкие тарифные планы, учитывающие потребности различных групп пользователей</w:t>
+      </w:r>
+      <w:r>
+        <w:rPr>
+          <w:lang w:eastAsia="zh-CN"/>
+        </w:rPr>
+        <w:t>, ориентирующихся на геолокацию клиентов</w:t>
+      </w:r>
+      <w:r>
+        <w:rPr>
+          <w:lang w:eastAsia="zh-CN"/>
+        </w:rPr>
+        <w:t>.</w:t>
+      </w:r>
+    </w:p>
+    <w:p>
+      <w:pPr>
+        <w:pStyle w:val="a5"/>
+        <w:numPr>
+          <w:ilvl w:val="1"/>
+          <w:numId w:val="8"/>
+        </w:numPr>
+        <w:rPr>
+          <w:lang w:eastAsia="zh-CN"/>
+        </w:rPr>
+      </w:pPr>
+      <w:r>
+        <w:rPr>
+          <w:lang w:eastAsia="zh-CN"/>
+        </w:rPr>
+        <w:lastRenderedPageBreak/>
+        <w:t>П</w:t>
+      </w:r>
+      <w:r>
+        <w:rPr>
+          <w:lang w:eastAsia="zh-CN"/>
+        </w:rPr>
+        <w:t xml:space="preserve">омощь </w:t>
+      </w:r>
+      <w:r>
+        <w:rPr>
+          <w:lang w:eastAsia="zh-CN"/>
+        </w:rPr>
+        <w:t xml:space="preserve">по </w:t>
+      </w:r>
+      <w:r>
+        <w:rPr>
+          <w:lang w:eastAsia="zh-CN"/>
+        </w:rPr>
+        <w:t>выбор</w:t>
+      </w:r>
+      <w:r>
+        <w:rPr>
+          <w:lang w:eastAsia="zh-CN"/>
+        </w:rPr>
+        <w:t xml:space="preserve">у </w:t>
+      </w:r>
+      <w:r>
+        <w:rPr>
+          <w:lang w:eastAsia="zh-CN"/>
+        </w:rPr>
+        <w:t>оптимального тарифа и оборудования.</w:t>
+      </w:r>
+    </w:p>
+    <w:p>
+      <w:pPr>
+        <w:pStyle w:val="a5"/>
+        <w:numPr>
+          <w:ilvl w:val="0"/>
+          <w:numId w:val="8"/>
+        </w:numPr>
+        <w:rPr>
+          <w:lang w:eastAsia="zh-CN"/>
+        </w:rPr>
+      </w:pPr>
+      <w:r>
+        <w:rPr>
+          <w:lang w:eastAsia="zh-CN"/>
+        </w:rPr>
+        <w:t>Развитие дополнительных сервисов</w:t>
+      </w:r>
+    </w:p>
+    <w:p>
+      <w:pPr>
+        <w:pStyle w:val="a5"/>
+        <w:numPr>
+          <w:ilvl w:val="1"/>
+          <w:numId w:val="8"/>
+        </w:numPr>
+        <w:rPr>
+          <w:lang w:eastAsia="zh-CN"/>
+        </w:rPr>
+      </w:pPr>
+      <w:r>
+        <w:rPr>
+          <w:lang w:eastAsia="zh-CN"/>
+        </w:rPr>
+        <w:t>Внедрение и развитие IPTV, облачных решений и сервисов «умного дома».</w:t>
+      </w:r>
+    </w:p>
+    <w:p>
+      <w:pPr>
+        <w:pStyle w:val="a5"/>
+        <w:numPr>
+          <w:ilvl w:val="1"/>
+          <w:numId w:val="8"/>
+        </w:numPr>
+        <w:rPr>
+          <w:lang w:eastAsia="zh-CN"/>
+        </w:rPr>
+      </w:pPr>
+      <w:r>
+        <w:rPr>
+          <w:lang w:eastAsia="zh-CN"/>
+        </w:rPr>
+        <w:t>Создание новых цифровых продуктов на основе потребностей клиентов.</w:t>
+      </w:r>
+    </w:p>
+    <w:p>
+      <w:pPr>
+        <w:pStyle w:val="a5"/>
+        <w:numPr>
+          <w:ilvl w:val="0"/>
+          <w:numId w:val="8"/>
+        </w:numPr>
+        <w:rPr>
+          <w:lang w:eastAsia="zh-CN"/>
+        </w:rPr>
+      </w:pPr>
+      <w:r>
+        <w:rPr>
+          <w:lang w:eastAsia="zh-CN"/>
+        </w:rPr>
+        <w:t>Профессионализм и кадровое развитие</w:t>
+      </w:r>
+    </w:p>
+    <w:p>
+      <w:pPr>
+        <w:pStyle w:val="a5"/>
+        <w:numPr>
+          <w:ilvl w:val="1"/>
+          <w:numId w:val="8"/>
+        </w:numPr>
+        <w:rPr>
+          <w:lang w:eastAsia="zh-CN"/>
+        </w:rPr>
+      </w:pPr>
+      <w:r>
+        <w:rPr>
+          <w:lang w:eastAsia="zh-CN"/>
+        </w:rPr>
+        <w:t>Повышение квалификации сотрудников, обучение и сертификация технического персонала.</w:t>
+      </w:r>
+    </w:p>
+    <w:p>
+      <w:pPr>
+        <w:pStyle w:val="a5"/>
+        <w:numPr>
+          <w:ilvl w:val="1"/>
+          <w:numId w:val="8"/>
+        </w:numPr>
+        <w:rPr>
+          <w:lang w:eastAsia="zh-CN"/>
+        </w:rPr>
+      </w:pPr>
+      <w:r>
+        <w:rPr>
+          <w:lang w:eastAsia="zh-CN"/>
+        </w:rPr>
+        <w:t xml:space="preserve">Создание условий для быстрого и эффективного решения задач, связанных с </w:t>
+      </w:r>
+      <w:r>
+        <w:rPr>
+          <w:lang w:eastAsia="zh-CN"/>
+        </w:rPr>
+        <w:t>использованием</w:t>
+      </w:r>
+      <w:r>
+        <w:rPr>
+          <w:lang w:eastAsia="zh-CN"/>
+        </w:rPr>
+        <w:t xml:space="preserve"> сети.</w:t>
+      </w:r>
+    </w:p>
+    <w:p>
+      <w:pPr>
+        <w:pStyle w:val="a5"/>
+        <w:numPr>
+          <w:ilvl w:val="0"/>
+          <w:numId w:val="8"/>
+        </w:numPr>
+        <w:rPr>
+          <w:lang w:eastAsia="zh-CN"/>
+        </w:rPr>
+      </w:pPr>
+      <w:r>
+        <w:rPr>
+          <w:lang w:eastAsia="zh-CN"/>
+        </w:rPr>
+        <w:t>Инновации и экологическая устойчивость</w:t>
+      </w:r>
+    </w:p>
+    <w:p>
+      <w:pPr>
+        <w:pStyle w:val="a5"/>
+        <w:numPr>
+          <w:ilvl w:val="1"/>
+          <w:numId w:val="8"/>
+        </w:numPr>
+        <w:rPr>
+          <w:lang w:eastAsia="zh-CN"/>
+        </w:rPr>
+      </w:pPr>
+      <w:r>
+        <w:rPr>
+          <w:lang w:eastAsia="zh-CN"/>
+        </w:rPr>
+        <w:t>Внедрение современных технологий для повышения качества связи.</w:t>
+      </w:r>
+    </w:p>
+    <w:p>
+      <w:pPr>
+        <w:pStyle w:val="a5"/>
+        <w:numPr>
+          <w:ilvl w:val="1"/>
+          <w:numId w:val="8"/>
+        </w:numPr>
+        <w:rPr>
+          <w:lang w:eastAsia="zh-CN"/>
+        </w:rPr>
+      </w:pPr>
+      <w:r>
+        <w:rPr>
+          <w:lang w:eastAsia="zh-CN"/>
+        </w:rPr>
+        <w:t>Снижение потребления электроэнергии за счет использования новых энергоэффективных решений и оборудования.</w:t>
+      </w:r>
+    </w:p>
+    <w:p>
+      <w:pPr>
+        <w:pStyle w:val="a5"/>
+        <w:rPr>
+          <w:lang w:eastAsia="zh-CN"/>
+        </w:rPr>
+      </w:pPr>
+      <w:r>
+        <w:rPr>
+          <w:lang w:eastAsia="zh-CN"/>
+        </w:rPr>
+        <w:t>Стратегия компании отображена на схеме 2.</w:t>
+      </w:r>
+    </w:p>
+    <w:p>
+      <w:pPr>
+        <w:spacing w:after="160" w:line="259" w:lineRule="auto"/>
+        <w:jc w:val="left"/>
+        <w:rPr>
+          <w:lang w:eastAsia="zh-CN"/>
+        </w:rPr>
+      </w:pPr>
+      <w:r>
+        <w:rPr>
+          <w:lang w:eastAsia="zh-CN"/>
+        </w:rPr>
+        <w:br w:type="page"/>
+      </w:r>
+    </w:p>
+    <w:p>
+      <w:pPr>
+        <w:pStyle w:val="1"/>
+      </w:pPr>
+      <w:bookmarkStart w:id="9" w:name="_Toc191992589"/>
+      <w:r>
+        <w:lastRenderedPageBreak/>
+        <w:t>Исследование функций организации</w:t>
+      </w:r>
+      <w:bookmarkEnd w:id="9"/>
     </w:p>
     <w:sectPr>
       <w:pgSz w:w="11906" w:h="16838"/>
@@ -1623,6 +3101,232 @@
     </w:lvl>
   </w:abstractNum>
   <w:abstractNum w:abstractNumId="1" w15:restartNumberingAfterBreak="0">
+    <w:nsid w:val="15563D0C"/>
+    <w:multiLevelType w:val="hybridMultilevel"/>
+    <w:tmpl w:val="70B671FA"/>
+    <w:lvl w:ilvl="0" w:tplc="04190001">
+      <w:start w:val="1"/>
+      <w:numFmt w:val="bullet"/>
+      <w:lvlText w:val=""/>
+      <w:lvlJc w:val="left"/>
+      <w:pPr>
+        <w:ind w:left="720" w:hanging="360"/>
+      </w:pPr>
+      <w:rPr>
+        <w:rFonts w:ascii="Symbol" w:hAnsi="Symbol" w:hint="default"/>
+      </w:rPr>
+    </w:lvl>
+    <w:lvl w:ilvl="1" w:tplc="04190003" w:tentative="1">
+      <w:start w:val="1"/>
+      <w:numFmt w:val="bullet"/>
+      <w:lvlText w:val="o"/>
+      <w:lvlJc w:val="left"/>
+      <w:pPr>
+        <w:ind w:left="1440" w:hanging="360"/>
+      </w:pPr>
+      <w:rPr>
+        <w:rFonts w:ascii="Courier New" w:hAnsi="Courier New" w:cs="Courier New" w:hint="default"/>
+      </w:rPr>
+    </w:lvl>
+    <w:lvl w:ilvl="2" w:tplc="04190005" w:tentative="1">
+      <w:start w:val="1"/>
+      <w:numFmt w:val="bullet"/>
+      <w:lvlText w:val=""/>
+      <w:lvlJc w:val="left"/>
+      <w:pPr>
+        <w:ind w:left="2160" w:hanging="360"/>
+      </w:pPr>
+      <w:rPr>
+        <w:rFonts w:ascii="Wingdings" w:hAnsi="Wingdings" w:hint="default"/>
+      </w:rPr>
+    </w:lvl>
+    <w:lvl w:ilvl="3" w:tplc="04190001" w:tentative="1">
+      <w:start w:val="1"/>
+      <w:numFmt w:val="bullet"/>
+      <w:lvlText w:val=""/>
+      <w:lvlJc w:val="left"/>
+      <w:pPr>
+        <w:ind w:left="2880" w:hanging="360"/>
+      </w:pPr>
+      <w:rPr>
+        <w:rFonts w:ascii="Symbol" w:hAnsi="Symbol" w:hint="default"/>
+      </w:rPr>
+    </w:lvl>
+    <w:lvl w:ilvl="4" w:tplc="04190003" w:tentative="1">
+      <w:start w:val="1"/>
+      <w:numFmt w:val="bullet"/>
+      <w:lvlText w:val="o"/>
+      <w:lvlJc w:val="left"/>
+      <w:pPr>
+        <w:ind w:left="3600" w:hanging="360"/>
+      </w:pPr>
+      <w:rPr>
+        <w:rFonts w:ascii="Courier New" w:hAnsi="Courier New" w:cs="Courier New" w:hint="default"/>
+      </w:rPr>
+    </w:lvl>
+    <w:lvl w:ilvl="5" w:tplc="04190005" w:tentative="1">
+      <w:start w:val="1"/>
+      <w:numFmt w:val="bullet"/>
+      <w:lvlText w:val=""/>
+      <w:lvlJc w:val="left"/>
+      <w:pPr>
+        <w:ind w:left="4320" w:hanging="360"/>
+      </w:pPr>
+      <w:rPr>
+        <w:rFonts w:ascii="Wingdings" w:hAnsi="Wingdings" w:hint="default"/>
+      </w:rPr>
+    </w:lvl>
+    <w:lvl w:ilvl="6" w:tplc="04190001" w:tentative="1">
+      <w:start w:val="1"/>
+      <w:numFmt w:val="bullet"/>
+      <w:lvlText w:val=""/>
+      <w:lvlJc w:val="left"/>
+      <w:pPr>
+        <w:ind w:left="5040" w:hanging="360"/>
+      </w:pPr>
+      <w:rPr>
+        <w:rFonts w:ascii="Symbol" w:hAnsi="Symbol" w:hint="default"/>
+      </w:rPr>
+    </w:lvl>
+    <w:lvl w:ilvl="7" w:tplc="04190003" w:tentative="1">
+      <w:start w:val="1"/>
+      <w:numFmt w:val="bullet"/>
+      <w:lvlText w:val="o"/>
+      <w:lvlJc w:val="left"/>
+      <w:pPr>
+        <w:ind w:left="5760" w:hanging="360"/>
+      </w:pPr>
+      <w:rPr>
+        <w:rFonts w:ascii="Courier New" w:hAnsi="Courier New" w:cs="Courier New" w:hint="default"/>
+      </w:rPr>
+    </w:lvl>
+    <w:lvl w:ilvl="8" w:tplc="04190005" w:tentative="1">
+      <w:start w:val="1"/>
+      <w:numFmt w:val="bullet"/>
+      <w:lvlText w:val=""/>
+      <w:lvlJc w:val="left"/>
+      <w:pPr>
+        <w:ind w:left="6480" w:hanging="360"/>
+      </w:pPr>
+      <w:rPr>
+        <w:rFonts w:ascii="Wingdings" w:hAnsi="Wingdings" w:hint="default"/>
+      </w:rPr>
+    </w:lvl>
+  </w:abstractNum>
+  <w:abstractNum w:abstractNumId="2" w15:restartNumberingAfterBreak="0">
+    <w:nsid w:val="3E1E4591"/>
+    <w:multiLevelType w:val="hybridMultilevel"/>
+    <w:tmpl w:val="3E1ABDD6"/>
+    <w:lvl w:ilvl="0" w:tplc="04190001">
+      <w:start w:val="1"/>
+      <w:numFmt w:val="bullet"/>
+      <w:lvlText w:val=""/>
+      <w:lvlJc w:val="left"/>
+      <w:pPr>
+        <w:ind w:left="720" w:hanging="360"/>
+      </w:pPr>
+      <w:rPr>
+        <w:rFonts w:ascii="Symbol" w:hAnsi="Symbol" w:hint="default"/>
+      </w:rPr>
+    </w:lvl>
+    <w:lvl w:ilvl="1" w:tplc="04190003">
+      <w:start w:val="1"/>
+      <w:numFmt w:val="bullet"/>
+      <w:lvlText w:val="o"/>
+      <w:lvlJc w:val="left"/>
+      <w:pPr>
+        <w:ind w:left="1440" w:hanging="360"/>
+      </w:pPr>
+      <w:rPr>
+        <w:rFonts w:ascii="Courier New" w:hAnsi="Courier New" w:cs="Courier New" w:hint="default"/>
+      </w:rPr>
+    </w:lvl>
+    <w:lvl w:ilvl="2" w:tplc="04190005" w:tentative="1">
+      <w:start w:val="1"/>
+      <w:numFmt w:val="bullet"/>
+      <w:lvlText w:val=""/>
+      <w:lvlJc w:val="left"/>
+      <w:pPr>
+        <w:ind w:left="2160" w:hanging="360"/>
+      </w:pPr>
+      <w:rPr>
+        <w:rFonts w:ascii="Wingdings" w:hAnsi="Wingdings" w:hint="default"/>
+      </w:rPr>
+    </w:lvl>
+    <w:lvl w:ilvl="3" w:tplc="04190001" w:tentative="1">
+      <w:start w:val="1"/>
+      <w:numFmt w:val="bullet"/>
+      <w:lvlText w:val=""/>
+      <w:lvlJc w:val="left"/>
+      <w:pPr>
+        <w:ind w:left="2880" w:hanging="360"/>
+      </w:pPr>
+      <w:rPr>
+        <w:rFonts w:ascii="Symbol" w:hAnsi="Symbol" w:hint="default"/>
+      </w:rPr>
+    </w:lvl>
+    <w:lvl w:ilvl="4" w:tplc="04190003" w:tentative="1">
+      <w:start w:val="1"/>
+      <w:numFmt w:val="bullet"/>
+      <w:lvlText w:val="o"/>
+      <w:lvlJc w:val="left"/>
+      <w:pPr>
+        <w:ind w:left="3600" w:hanging="360"/>
+      </w:pPr>
+      <w:rPr>
+        <w:rFonts w:ascii="Courier New" w:hAnsi="Courier New" w:cs="Courier New" w:hint="default"/>
+      </w:rPr>
+    </w:lvl>
+    <w:lvl w:ilvl="5" w:tplc="04190005" w:tentative="1">
+      <w:start w:val="1"/>
+      <w:numFmt w:val="bullet"/>
+      <w:lvlText w:val=""/>
+      <w:lvlJc w:val="left"/>
+      <w:pPr>
+        <w:ind w:left="4320" w:hanging="360"/>
+      </w:pPr>
+      <w:rPr>
+        <w:rFonts w:ascii="Wingdings" w:hAnsi="Wingdings" w:hint="default"/>
+      </w:rPr>
+    </w:lvl>
+    <w:lvl w:ilvl="6" w:tplc="04190001" w:tentative="1">
+      <w:start w:val="1"/>
+      <w:numFmt w:val="bullet"/>
+      <w:lvlText w:val=""/>
+      <w:lvlJc w:val="left"/>
+      <w:pPr>
+        <w:ind w:left="5040" w:hanging="360"/>
+      </w:pPr>
+      <w:rPr>
+        <w:rFonts w:ascii="Symbol" w:hAnsi="Symbol" w:hint="default"/>
+      </w:rPr>
+    </w:lvl>
+    <w:lvl w:ilvl="7" w:tplc="04190003" w:tentative="1">
+      <w:start w:val="1"/>
+      <w:numFmt w:val="bullet"/>
+      <w:lvlText w:val="o"/>
+      <w:lvlJc w:val="left"/>
+      <w:pPr>
+        <w:ind w:left="5760" w:hanging="360"/>
+      </w:pPr>
+      <w:rPr>
+        <w:rFonts w:ascii="Courier New" w:hAnsi="Courier New" w:cs="Courier New" w:hint="default"/>
+      </w:rPr>
+    </w:lvl>
+    <w:lvl w:ilvl="8" w:tplc="04190005" w:tentative="1">
+      <w:start w:val="1"/>
+      <w:numFmt w:val="bullet"/>
+      <w:lvlText w:val=""/>
+      <w:lvlJc w:val="left"/>
+      <w:pPr>
+        <w:ind w:left="6480" w:hanging="360"/>
+      </w:pPr>
+      <w:rPr>
+        <w:rFonts w:ascii="Wingdings" w:hAnsi="Wingdings" w:hint="default"/>
+      </w:rPr>
+    </w:lvl>
+  </w:abstractNum>
+  <w:abstractNum w:abstractNumId="3" w15:restartNumberingAfterBreak="0">
     <w:nsid w:val="45261518"/>
     <w:multiLevelType w:val="hybridMultilevel"/>
     <w:tmpl w:val="FBEA0124"/>
@@ -1734,7 +3438,7 @@
       </w:rPr>
     </w:lvl>
   </w:abstractNum>
-  <w:abstractNum w:abstractNumId="2" w15:restartNumberingAfterBreak="0">
+  <w:abstractNum w:abstractNumId="4" w15:restartNumberingAfterBreak="0">
     <w:nsid w:val="564F69F9"/>
     <w:multiLevelType w:val="hybridMultilevel"/>
     <w:tmpl w:val="A5FC4D56"/>
@@ -1846,7 +3550,7 @@
       </w:rPr>
     </w:lvl>
   </w:abstractNum>
-  <w:abstractNum w:abstractNumId="3" w15:restartNumberingAfterBreak="0">
+  <w:abstractNum w:abstractNumId="5" w15:restartNumberingAfterBreak="0">
     <w:nsid w:val="60532340"/>
     <w:multiLevelType w:val="multilevel"/>
     <w:tmpl w:val="39EEC3C8"/>
@@ -1939,18 +3643,24 @@
     <w:abstractNumId w:val="0"/>
   </w:num>
   <w:num w:numId="2">
+    <w:abstractNumId w:val="5"/>
+  </w:num>
+  <w:num w:numId="3">
+    <w:abstractNumId w:val="5"/>
+  </w:num>
+  <w:num w:numId="4">
+    <w:abstractNumId w:val="5"/>
+  </w:num>
+  <w:num w:numId="5">
     <w:abstractNumId w:val="3"/>
   </w:num>
-  <w:num w:numId="3">
-    <w:abstractNumId w:val="3"/>
+  <w:num w:numId="6">
+    <w:abstractNumId w:val="4"/>
   </w:num>
-  <w:num w:numId="4">
-    <w:abstractNumId w:val="3"/>
-  </w:num>
-  <w:num w:numId="5">
+  <w:num w:numId="7">
     <w:abstractNumId w:val="1"/>
   </w:num>
-  <w:num w:numId="6">
+  <w:num w:numId="8">
     <w:abstractNumId w:val="2"/>
   </w:num>
 </w:numbering>
@@ -2394,7 +4104,7 @@
     <w:uiPriority w:val="9"/>
     <w:unhideWhenUsed/>
     <w:qFormat/>
-    <w:rsid w:val="009B4C5D"/>
+    <w:rsid w:val="004C7DD8"/>
     <w:pPr>
       <w:numPr>
         <w:ilvl w:val="1"/>
@@ -2406,6 +4116,7 @@
     </w:pPr>
     <w:rPr>
       <w:rFonts w:eastAsiaTheme="minorEastAsia" w:cstheme="minorBidi"/>
+      <w:sz w:val="30"/>
       <w:szCs w:val="28"/>
       <w:lang w:eastAsia="zh-CN"/>
     </w:rPr>
@@ -2418,7 +4129,7 @@
     <w:uiPriority w:val="9"/>
     <w:unhideWhenUsed/>
     <w:qFormat/>
-    <w:rsid w:val="009B4C5D"/>
+    <w:rsid w:val="004C7DD8"/>
     <w:pPr>
       <w:numPr>
         <w:ilvl w:val="2"/>
@@ -2430,7 +4141,6 @@
     </w:pPr>
     <w:rPr>
       <w:rFonts w:eastAsiaTheme="minorEastAsia" w:cstheme="minorBidi"/>
-      <w:sz w:val="26"/>
       <w:szCs w:val="26"/>
       <w:lang w:eastAsia="zh-CN"/>
     </w:rPr>
@@ -2529,10 +4239,10 @@
     <w:basedOn w:val="a1"/>
     <w:link w:val="2"/>
     <w:uiPriority w:val="9"/>
-    <w:rsid w:val="009B4C5D"/>
+    <w:rsid w:val="004C7DD8"/>
     <w:rPr>
       <w:rFonts w:ascii="Arial" w:eastAsiaTheme="minorEastAsia" w:hAnsi="Arial"/>
-      <w:sz w:val="28"/>
+      <w:sz w:val="30"/>
       <w:szCs w:val="28"/>
       <w:lang w:eastAsia="zh-CN"/>
     </w:rPr>
@@ -2542,10 +4252,10 @@
     <w:basedOn w:val="a1"/>
     <w:link w:val="3"/>
     <w:uiPriority w:val="9"/>
-    <w:rsid w:val="009B4C5D"/>
+    <w:rsid w:val="004C7DD8"/>
     <w:rPr>
       <w:rFonts w:ascii="Arial" w:eastAsiaTheme="minorEastAsia" w:hAnsi="Arial"/>
-      <w:sz w:val="26"/>
+      <w:sz w:val="28"/>
       <w:szCs w:val="26"/>
       <w:lang w:eastAsia="zh-CN"/>
     </w:rPr>

</xml_diff>

<commit_message>
research added schemes for part1
</commit_message>
<xml_diff>
--- a/Сампо провайдер исследование.docx
+++ b/Сампо провайдер исследование.docx
@@ -1415,21 +1415,7 @@
                 <w:rStyle w:val="a4"/>
                 <w:noProof/>
               </w:rPr>
-              <w:t>Исследование функций</w:t>
-            </w:r>
-            <w:r>
-              <w:rPr>
-                <w:rStyle w:val="a4"/>
-                <w:noProof/>
-              </w:rPr>
-              <w:t xml:space="preserve"> </w:t>
-            </w:r>
-            <w:r>
-              <w:rPr>
-                <w:rStyle w:val="a4"/>
-                <w:noProof/>
-              </w:rPr>
-              <w:t>организации</w:t>
+              <w:t>Исследование функций организации</w:t>
             </w:r>
             <w:r>
               <w:rPr>
@@ -1693,7 +1679,6 @@
     <w:p>
       <w:pPr>
         <w:pStyle w:val="a6"/>
-        <w:jc w:val="center"/>
       </w:pPr>
       <w:proofErr w:type="spellStart"/>
       <w:r>
@@ -2167,6 +2152,94 @@
     </w:p>
     <w:p>
       <w:pPr>
+        <w:pStyle w:val="a5"/>
+        <w:keepNext/>
+      </w:pPr>
+      <w:r>
+        <w:rPr>
+          <w:noProof/>
+        </w:rPr>
+        <w:drawing>
+          <wp:inline distT="0" distB="0" distL="0" distR="0" wp14:anchorId="3C1695B0" wp14:editId="3D8D08AB">
+            <wp:extent cx="5935980" cy="3680460"/>
+            <wp:effectExtent l="0" t="0" r="7620" b="0"/>
+            <wp:docPr id="2" name="Рисунок 2"/>
+            <wp:cNvGraphicFramePr>
+              <a:graphicFrameLocks xmlns:a="http://schemas.openxmlformats.org/drawingml/2006/main" noChangeAspect="1"/>
+            </wp:cNvGraphicFramePr>
+            <a:graphic xmlns:a="http://schemas.openxmlformats.org/drawingml/2006/main">
+              <a:graphicData uri="http://schemas.openxmlformats.org/drawingml/2006/picture">
+                <pic:pic xmlns:pic="http://schemas.openxmlformats.org/drawingml/2006/picture">
+                  <pic:nvPicPr>
+                    <pic:cNvPr id="0" name="Picture 1"/>
+                    <pic:cNvPicPr>
+                      <a:picLocks noChangeAspect="1" noChangeArrowheads="1"/>
+                    </pic:cNvPicPr>
+                  </pic:nvPicPr>
+                  <pic:blipFill>
+                    <a:blip r:embed="rId7">
+                      <a:extLst>
+                        <a:ext uri="{28A0092B-C50C-407E-A947-70E740481C1C}">
+                          <a14:useLocalDpi xmlns:a14="http://schemas.microsoft.com/office/drawing/2010/main" val="0"/>
+                        </a:ext>
+                      </a:extLst>
+                    </a:blip>
+                    <a:srcRect/>
+                    <a:stretch>
+                      <a:fillRect/>
+                    </a:stretch>
+                  </pic:blipFill>
+                  <pic:spPr bwMode="auto">
+                    <a:xfrm>
+                      <a:off x="0" y="0"/>
+                      <a:ext cx="5935980" cy="3680460"/>
+                    </a:xfrm>
+                    <a:prstGeom prst="rect">
+                      <a:avLst/>
+                    </a:prstGeom>
+                    <a:noFill/>
+                    <a:ln>
+                      <a:noFill/>
+                    </a:ln>
+                  </pic:spPr>
+                </pic:pic>
+              </a:graphicData>
+            </a:graphic>
+          </wp:inline>
+        </w:drawing>
+      </w:r>
+    </w:p>
+    <w:p>
+      <w:pPr>
+        <w:pStyle w:val="a6"/>
+      </w:pPr>
+      <w:r>
+        <w:t xml:space="preserve">Схема </w:t>
+      </w:r>
+      <w:r>
+        <w:fldChar w:fldCharType="begin"/>
+      </w:r>
+      <w:r>
+        <w:instrText xml:space="preserve"> SEQ Схема \* ARABIC </w:instrText>
+      </w:r>
+      <w:r>
+        <w:fldChar w:fldCharType="separate"/>
+      </w:r>
+      <w:r>
+        <w:rPr>
+          <w:noProof/>
+        </w:rPr>
+        <w:t>1</w:t>
+      </w:r>
+      <w:r>
+        <w:fldChar w:fldCharType="end"/>
+      </w:r>
+      <w:r>
+        <w:t xml:space="preserve"> - структура управления</w:t>
+      </w:r>
+    </w:p>
+    <w:p>
+      <w:pPr>
         <w:pStyle w:val="2"/>
       </w:pPr>
       <w:bookmarkStart w:id="5" w:name="_Toc191992585"/>
@@ -2198,7 +2271,14 @@
         <w:rPr>
           <w:lang w:eastAsia="zh-CN"/>
         </w:rPr>
-        <w:t xml:space="preserve"> услуг доступа в интернет и цифрового телевидения для жителей Петрозаводска и Республики Карелия. Компания стремится обеспечить надежное и стабильное подключение для </w:t>
+        <w:t xml:space="preserve"> услуг доступа в интернет и цифрового телевидения для жителей Петрозаводска и Республики Карелия. Компания стремится </w:t>
+      </w:r>
+      <w:r>
+        <w:rPr>
+          <w:lang w:eastAsia="zh-CN"/>
+        </w:rPr>
+        <w:lastRenderedPageBreak/>
+        <w:t xml:space="preserve">обеспечить надежное и стабильное подключение для </w:t>
       </w:r>
       <w:r>
         <w:rPr>
@@ -2243,7 +2323,7 @@
       <w:pPr>
         <w:pStyle w:val="a5"/>
         <w:rPr>
-          <w:lang w:val="en-US" w:eastAsia="zh-CN"/>
+          <w:lang w:eastAsia="zh-CN"/>
         </w:rPr>
       </w:pPr>
       <w:r>
@@ -2370,7 +2450,6 @@
       </w:pPr>
       <w:bookmarkStart w:id="8" w:name="_Toc191992588"/>
       <w:r>
-        <w:lastRenderedPageBreak/>
         <w:t>Стратегия</w:t>
       </w:r>
       <w:bookmarkEnd w:id="8"/>
@@ -2592,6 +2671,7 @@
         <w:rPr>
           <w:lang w:eastAsia="zh-CN"/>
         </w:rPr>
+        <w:lastRenderedPageBreak/>
         <w:t>Расширение зоны покрытия</w:t>
       </w:r>
     </w:p>
@@ -2754,7 +2834,6 @@
         <w:rPr>
           <w:lang w:eastAsia="zh-CN"/>
         </w:rPr>
-        <w:lastRenderedPageBreak/>
         <w:t>П</w:t>
       </w:r>
       <w:r>
@@ -2923,7 +3002,7 @@
         <w:rPr>
           <w:lang w:eastAsia="zh-CN"/>
         </w:rPr>
-        <w:t>Инновации и экологическая устойчивость</w:t>
+        <w:t>Инновации</w:t>
       </w:r>
     </w:p>
     <w:p>
@@ -2941,6 +3020,7 @@
         <w:rPr>
           <w:lang w:eastAsia="zh-CN"/>
         </w:rPr>
+        <w:lastRenderedPageBreak/>
         <w:t>Внедрение современных технологий для повышения качества связи.</w:t>
       </w:r>
     </w:p>
@@ -2974,6 +3054,96 @@
           <w:lang w:eastAsia="zh-CN"/>
         </w:rPr>
         <w:t>Стратегия компании отображена на схеме 2.</w:t>
+      </w:r>
+    </w:p>
+    <w:p>
+      <w:pPr>
+        <w:keepNext/>
+        <w:spacing w:after="160" w:line="259" w:lineRule="auto"/>
+        <w:jc w:val="left"/>
+      </w:pPr>
+      <w:r>
+        <w:rPr>
+          <w:noProof/>
+          <w:lang w:eastAsia="zh-CN"/>
+        </w:rPr>
+        <w:drawing>
+          <wp:inline distT="0" distB="0" distL="0" distR="0" wp14:anchorId="48585BC7" wp14:editId="73800C5A">
+            <wp:extent cx="5994400" cy="2987040"/>
+            <wp:effectExtent l="0" t="0" r="6350" b="3810"/>
+            <wp:docPr id="4" name="Рисунок 4"/>
+            <wp:cNvGraphicFramePr>
+              <a:graphicFrameLocks xmlns:a="http://schemas.openxmlformats.org/drawingml/2006/main" noChangeAspect="1"/>
+            </wp:cNvGraphicFramePr>
+            <a:graphic xmlns:a="http://schemas.openxmlformats.org/drawingml/2006/main">
+              <a:graphicData uri="http://schemas.openxmlformats.org/drawingml/2006/picture">
+                <pic:pic xmlns:pic="http://schemas.openxmlformats.org/drawingml/2006/picture">
+                  <pic:nvPicPr>
+                    <pic:cNvPr id="0" name="Picture 3"/>
+                    <pic:cNvPicPr>
+                      <a:picLocks noChangeAspect="1" noChangeArrowheads="1"/>
+                    </pic:cNvPicPr>
+                  </pic:nvPicPr>
+                  <pic:blipFill>
+                    <a:blip r:embed="rId8">
+                      <a:extLst>
+                        <a:ext uri="{28A0092B-C50C-407E-A947-70E740481C1C}">
+                          <a14:useLocalDpi xmlns:a14="http://schemas.microsoft.com/office/drawing/2010/main" val="0"/>
+                        </a:ext>
+                      </a:extLst>
+                    </a:blip>
+                    <a:srcRect/>
+                    <a:stretch>
+                      <a:fillRect/>
+                    </a:stretch>
+                  </pic:blipFill>
+                  <pic:spPr bwMode="auto">
+                    <a:xfrm>
+                      <a:off x="0" y="0"/>
+                      <a:ext cx="5994400" cy="2987040"/>
+                    </a:xfrm>
+                    <a:prstGeom prst="rect">
+                      <a:avLst/>
+                    </a:prstGeom>
+                    <a:noFill/>
+                    <a:ln>
+                      <a:noFill/>
+                    </a:ln>
+                  </pic:spPr>
+                </pic:pic>
+              </a:graphicData>
+            </a:graphic>
+          </wp:inline>
+        </w:drawing>
+      </w:r>
+    </w:p>
+    <w:p>
+      <w:pPr>
+        <w:pStyle w:val="a6"/>
+      </w:pPr>
+      <w:r>
+        <w:t xml:space="preserve">Схема </w:t>
+      </w:r>
+      <w:r>
+        <w:fldChar w:fldCharType="begin"/>
+      </w:r>
+      <w:r>
+        <w:instrText xml:space="preserve"> SEQ Схема \* ARABIC </w:instrText>
+      </w:r>
+      <w:r>
+        <w:fldChar w:fldCharType="separate"/>
+      </w:r>
+      <w:r>
+        <w:rPr>
+          <w:noProof/>
+        </w:rPr>
+        <w:t>2</w:t>
+      </w:r>
+      <w:r>
+        <w:fldChar w:fldCharType="end"/>
+      </w:r>
+      <w:r>
+        <w:t xml:space="preserve"> - стратегия компании</w:t>
       </w:r>
     </w:p>
     <w:p>
@@ -4267,9 +4437,10 @@
     <w:uiPriority w:val="35"/>
     <w:unhideWhenUsed/>
     <w:qFormat/>
-    <w:rsid w:val="00664714"/>
+    <w:rsid w:val="005845BE"/>
     <w:pPr>
       <w:spacing w:after="200" w:line="240" w:lineRule="auto"/>
+      <w:jc w:val="center"/>
     </w:pPr>
     <w:rPr>
       <w:i/>

</xml_diff>

<commit_message>
research part2 done fix schemes in part1
</commit_message>
<xml_diff>
--- a/Сампо провайдер исследование.docx
+++ b/Сампо провайдер исследование.docx
@@ -601,7 +601,7 @@
           <w:r>
             <w:fldChar w:fldCharType="separate"/>
           </w:r>
-          <w:hyperlink w:anchor="_Toc191992580" w:history="1">
+          <w:hyperlink w:anchor="_Toc191996266" w:history="1">
             <w:r>
               <w:rPr>
                 <w:rStyle w:val="a4"/>
@@ -644,7 +644,7 @@
                 <w:noProof/>
                 <w:webHidden/>
               </w:rPr>
-              <w:instrText xml:space="preserve"> PAGEREF _Toc191992580 \h </w:instrText>
+              <w:instrText xml:space="preserve"> PAGEREF _Toc191996266 \h </w:instrText>
             </w:r>
             <w:r>
               <w:rPr>
@@ -689,7 +689,7 @@
               <w:lang w:eastAsia="ru-RU"/>
             </w:rPr>
           </w:pPr>
-          <w:hyperlink w:anchor="_Toc191992581" w:history="1">
+          <w:hyperlink w:anchor="_Toc191996267" w:history="1">
             <w:r>
               <w:rPr>
                 <w:rStyle w:val="a4"/>
@@ -732,7 +732,7 @@
                 <w:noProof/>
                 <w:webHidden/>
               </w:rPr>
-              <w:instrText xml:space="preserve"> PAGEREF _Toc191992581 \h </w:instrText>
+              <w:instrText xml:space="preserve"> PAGEREF _Toc191996267 \h </w:instrText>
             </w:r>
             <w:r>
               <w:rPr>
@@ -777,7 +777,7 @@
               <w:lang w:eastAsia="ru-RU"/>
             </w:rPr>
           </w:pPr>
-          <w:hyperlink w:anchor="_Toc191992582" w:history="1">
+          <w:hyperlink w:anchor="_Toc191996268" w:history="1">
             <w:r>
               <w:rPr>
                 <w:rStyle w:val="a4"/>
@@ -820,7 +820,7 @@
                 <w:noProof/>
                 <w:webHidden/>
               </w:rPr>
-              <w:instrText xml:space="preserve"> PAGEREF _Toc191992582 \h </w:instrText>
+              <w:instrText xml:space="preserve"> PAGEREF _Toc191996268 \h </w:instrText>
             </w:r>
             <w:r>
               <w:rPr>
@@ -865,7 +865,7 @@
               <w:lang w:eastAsia="ru-RU"/>
             </w:rPr>
           </w:pPr>
-          <w:hyperlink w:anchor="_Toc191992583" w:history="1">
+          <w:hyperlink w:anchor="_Toc191996269" w:history="1">
             <w:r>
               <w:rPr>
                 <w:rStyle w:val="a4"/>
@@ -908,7 +908,7 @@
                 <w:noProof/>
                 <w:webHidden/>
               </w:rPr>
-              <w:instrText xml:space="preserve"> PAGEREF _Toc191992583 \h </w:instrText>
+              <w:instrText xml:space="preserve"> PAGEREF _Toc191996269 \h </w:instrText>
             </w:r>
             <w:r>
               <w:rPr>
@@ -953,7 +953,7 @@
               <w:lang w:eastAsia="ru-RU"/>
             </w:rPr>
           </w:pPr>
-          <w:hyperlink w:anchor="_Toc191992584" w:history="1">
+          <w:hyperlink w:anchor="_Toc191996270" w:history="1">
             <w:r>
               <w:rPr>
                 <w:rStyle w:val="a4"/>
@@ -996,7 +996,7 @@
                 <w:noProof/>
                 <w:webHidden/>
               </w:rPr>
-              <w:instrText xml:space="preserve"> PAGEREF _Toc191992584 \h </w:instrText>
+              <w:instrText xml:space="preserve"> PAGEREF _Toc191996270 \h </w:instrText>
             </w:r>
             <w:r>
               <w:rPr>
@@ -1041,7 +1041,7 @@
               <w:lang w:eastAsia="ru-RU"/>
             </w:rPr>
           </w:pPr>
-          <w:hyperlink w:anchor="_Toc191992585" w:history="1">
+          <w:hyperlink w:anchor="_Toc191996271" w:history="1">
             <w:r>
               <w:rPr>
                 <w:rStyle w:val="a4"/>
@@ -1084,7 +1084,7 @@
                 <w:noProof/>
                 <w:webHidden/>
               </w:rPr>
-              <w:instrText xml:space="preserve"> PAGEREF _Toc191992585 \h </w:instrText>
+              <w:instrText xml:space="preserve"> PAGEREF _Toc191996271 \h </w:instrText>
             </w:r>
             <w:r>
               <w:rPr>
@@ -1129,7 +1129,7 @@
               <w:lang w:eastAsia="ru-RU"/>
             </w:rPr>
           </w:pPr>
-          <w:hyperlink w:anchor="_Toc191992586" w:history="1">
+          <w:hyperlink w:anchor="_Toc191996272" w:history="1">
             <w:r>
               <w:rPr>
                 <w:rStyle w:val="a4"/>
@@ -1172,7 +1172,7 @@
                 <w:noProof/>
                 <w:webHidden/>
               </w:rPr>
-              <w:instrText xml:space="preserve"> PAGEREF _Toc191992586 \h </w:instrText>
+              <w:instrText xml:space="preserve"> PAGEREF _Toc191996272 \h </w:instrText>
             </w:r>
             <w:r>
               <w:rPr>
@@ -1192,7 +1192,7 @@
                 <w:noProof/>
                 <w:webHidden/>
               </w:rPr>
-              <w:t>6</w:t>
+              <w:t>7</w:t>
             </w:r>
             <w:r>
               <w:rPr>
@@ -1217,7 +1217,7 @@
               <w:lang w:eastAsia="ru-RU"/>
             </w:rPr>
           </w:pPr>
-          <w:hyperlink w:anchor="_Toc191992587" w:history="1">
+          <w:hyperlink w:anchor="_Toc191996273" w:history="1">
             <w:r>
               <w:rPr>
                 <w:rStyle w:val="a4"/>
@@ -1260,7 +1260,7 @@
                 <w:noProof/>
                 <w:webHidden/>
               </w:rPr>
-              <w:instrText xml:space="preserve"> PAGEREF _Toc191992587 \h </w:instrText>
+              <w:instrText xml:space="preserve"> PAGEREF _Toc191996273 \h </w:instrText>
             </w:r>
             <w:r>
               <w:rPr>
@@ -1280,7 +1280,7 @@
                 <w:noProof/>
                 <w:webHidden/>
               </w:rPr>
-              <w:t>6</w:t>
+              <w:t>7</w:t>
             </w:r>
             <w:r>
               <w:rPr>
@@ -1305,7 +1305,7 @@
               <w:lang w:eastAsia="ru-RU"/>
             </w:rPr>
           </w:pPr>
-          <w:hyperlink w:anchor="_Toc191992588" w:history="1">
+          <w:hyperlink w:anchor="_Toc191996274" w:history="1">
             <w:r>
               <w:rPr>
                 <w:rStyle w:val="a4"/>
@@ -1348,7 +1348,7 @@
                 <w:noProof/>
                 <w:webHidden/>
               </w:rPr>
-              <w:instrText xml:space="preserve"> PAGEREF _Toc191992588 \h </w:instrText>
+              <w:instrText xml:space="preserve"> PAGEREF _Toc191996274 \h </w:instrText>
             </w:r>
             <w:r>
               <w:rPr>
@@ -1393,7 +1393,7 @@
               <w:lang w:eastAsia="ru-RU"/>
             </w:rPr>
           </w:pPr>
-          <w:hyperlink w:anchor="_Toc191992589" w:history="1">
+          <w:hyperlink w:anchor="_Toc191996275" w:history="1">
             <w:r>
               <w:rPr>
                 <w:rStyle w:val="a4"/>
@@ -1436,7 +1436,7 @@
                 <w:noProof/>
                 <w:webHidden/>
               </w:rPr>
-              <w:instrText xml:space="preserve"> PAGEREF _Toc191992589 \h </w:instrText>
+              <w:instrText xml:space="preserve"> PAGEREF _Toc191996275 \h </w:instrText>
             </w:r>
             <w:r>
               <w:rPr>
@@ -1456,7 +1456,7 @@
                 <w:noProof/>
                 <w:webHidden/>
               </w:rPr>
-              <w:t>9</w:t>
+              <w:t>10</w:t>
             </w:r>
             <w:r>
               <w:rPr>
@@ -1491,7 +1491,7 @@
       <w:pPr>
         <w:pStyle w:val="1"/>
       </w:pPr>
-      <w:bookmarkStart w:id="0" w:name="_Toc191992580"/>
+      <w:bookmarkStart w:id="0" w:name="_Toc191996266"/>
       <w:r>
         <w:lastRenderedPageBreak/>
         <w:t>Общие сведения об исследуемой организации</w:t>
@@ -1801,7 +1801,7 @@
       <w:pPr>
         <w:pStyle w:val="2"/>
       </w:pPr>
-      <w:bookmarkStart w:id="1" w:name="_Toc191992581"/>
+      <w:bookmarkStart w:id="1" w:name="_Toc191996267"/>
       <w:r>
         <w:lastRenderedPageBreak/>
         <w:t>Полное наименование организации</w:t>
@@ -1852,7 +1852,7 @@
       <w:pPr>
         <w:pStyle w:val="2"/>
       </w:pPr>
-      <w:bookmarkStart w:id="2" w:name="_Toc191992582"/>
+      <w:bookmarkStart w:id="2" w:name="_Toc191996268"/>
       <w:r>
         <w:t>Организационная модель</w:t>
       </w:r>
@@ -1922,7 +1922,7 @@
       <w:pPr>
         <w:pStyle w:val="3"/>
       </w:pPr>
-      <w:bookmarkStart w:id="3" w:name="_Toc191992583"/>
+      <w:bookmarkStart w:id="3" w:name="_Toc191996269"/>
       <w:r>
         <w:t>Структура организации</w:t>
       </w:r>
@@ -2021,7 +2021,7 @@
       <w:pPr>
         <w:pStyle w:val="3"/>
       </w:pPr>
-      <w:bookmarkStart w:id="4" w:name="_Toc191992584"/>
+      <w:bookmarkStart w:id="4" w:name="_Toc191996270"/>
       <w:r>
         <w:t>Структура управления</w:t>
       </w:r>
@@ -2160,9 +2160,9 @@
           <w:noProof/>
         </w:rPr>
         <w:drawing>
-          <wp:inline distT="0" distB="0" distL="0" distR="0" wp14:anchorId="3C1695B0" wp14:editId="3D8D08AB">
-            <wp:extent cx="5935980" cy="3680460"/>
-            <wp:effectExtent l="0" t="0" r="7620" b="0"/>
+          <wp:inline distT="0" distB="0" distL="0" distR="0" wp14:anchorId="3C1695B0" wp14:editId="5215AC20">
+            <wp:extent cx="5919620" cy="3680460"/>
+            <wp:effectExtent l="0" t="0" r="5080" b="0"/>
             <wp:docPr id="2" name="Рисунок 2"/>
             <wp:cNvGraphicFramePr>
               <a:graphicFrameLocks xmlns:a="http://schemas.openxmlformats.org/drawingml/2006/main" noChangeAspect="1"/>
@@ -2171,7 +2171,7 @@
               <a:graphicData uri="http://schemas.openxmlformats.org/drawingml/2006/picture">
                 <pic:pic xmlns:pic="http://schemas.openxmlformats.org/drawingml/2006/picture">
                   <pic:nvPicPr>
-                    <pic:cNvPr id="0" name="Picture 1"/>
+                    <pic:cNvPr id="2" name="Рисунок 2"/>
                     <pic:cNvPicPr>
                       <a:picLocks noChangeAspect="1" noChangeArrowheads="1"/>
                     </pic:cNvPicPr>
@@ -2184,7 +2184,6 @@
                         </a:ext>
                       </a:extLst>
                     </a:blip>
-                    <a:srcRect/>
                     <a:stretch>
                       <a:fillRect/>
                     </a:stretch>
@@ -2192,7 +2191,7 @@
                   <pic:spPr bwMode="auto">
                     <a:xfrm>
                       <a:off x="0" y="0"/>
-                      <a:ext cx="5935980" cy="3680460"/>
+                      <a:ext cx="5919620" cy="3680460"/>
                     </a:xfrm>
                     <a:prstGeom prst="rect">
                       <a:avLst/>
@@ -2232,6 +2231,9 @@
         <w:t>1</w:t>
       </w:r>
       <w:r>
+        <w:rPr>
+          <w:noProof/>
+        </w:rPr>
         <w:fldChar w:fldCharType="end"/>
       </w:r>
       <w:r>
@@ -2242,7 +2244,7 @@
       <w:pPr>
         <w:pStyle w:val="2"/>
       </w:pPr>
-      <w:bookmarkStart w:id="5" w:name="_Toc191992585"/>
+      <w:bookmarkStart w:id="5" w:name="_Toc191996271"/>
       <w:r>
         <w:t>Цели деятельности</w:t>
       </w:r>
@@ -2303,7 +2305,7 @@
       <w:pPr>
         <w:pStyle w:val="2"/>
       </w:pPr>
-      <w:bookmarkStart w:id="6" w:name="_Toc191992586"/>
+      <w:bookmarkStart w:id="6" w:name="_Toc191996272"/>
       <w:r>
         <w:t>Миссия и стратегия организации</w:t>
       </w:r>
@@ -2313,7 +2315,7 @@
       <w:pPr>
         <w:pStyle w:val="3"/>
       </w:pPr>
-      <w:bookmarkStart w:id="7" w:name="_Toc191992587"/>
+      <w:bookmarkStart w:id="7" w:name="_Toc191996273"/>
       <w:r>
         <w:t>Миссия</w:t>
       </w:r>
@@ -2448,7 +2450,7 @@
       <w:pPr>
         <w:pStyle w:val="3"/>
       </w:pPr>
-      <w:bookmarkStart w:id="8" w:name="_Toc191992588"/>
+      <w:bookmarkStart w:id="8" w:name="_Toc191996274"/>
       <w:r>
         <w:t>Стратегия</w:t>
       </w:r>
@@ -3045,9 +3047,6 @@
     <w:p>
       <w:pPr>
         <w:pStyle w:val="a5"/>
-        <w:rPr>
-          <w:lang w:eastAsia="zh-CN"/>
-        </w:rPr>
       </w:pPr>
       <w:r>
         <w:rPr>
@@ -3140,6 +3139,9 @@
         <w:t>2</w:t>
       </w:r>
       <w:r>
+        <w:rPr>
+          <w:noProof/>
+        </w:rPr>
         <w:fldChar w:fldCharType="end"/>
       </w:r>
       <w:r>
@@ -3165,12 +3167,480 @@
       <w:pPr>
         <w:pStyle w:val="1"/>
       </w:pPr>
-      <w:bookmarkStart w:id="9" w:name="_Toc191992589"/>
+      <w:bookmarkStart w:id="9" w:name="_Toc191996275"/>
       <w:r>
         <w:lastRenderedPageBreak/>
         <w:t>Исследование функций организации</w:t>
       </w:r>
       <w:bookmarkEnd w:id="9"/>
+    </w:p>
+    <w:p>
+      <w:pPr>
+        <w:pStyle w:val="2"/>
+      </w:pPr>
+      <w:r>
+        <w:t>Описание основных видов деятельности</w:t>
+      </w:r>
+    </w:p>
+    <w:p>
+      <w:pPr>
+        <w:pStyle w:val="a5"/>
+        <w:rPr>
+          <w:lang w:eastAsia="zh-CN"/>
+        </w:rPr>
+      </w:pPr>
+      <w:r>
+        <w:rPr>
+          <w:lang w:eastAsia="zh-CN"/>
+        </w:rPr>
+        <w:t>Основные виды деятельности компании «</w:t>
+      </w:r>
+      <w:proofErr w:type="spellStart"/>
+      <w:r>
+        <w:rPr>
+          <w:lang w:eastAsia="zh-CN"/>
+        </w:rPr>
+        <w:t>Сампо.ру</w:t>
+      </w:r>
+      <w:proofErr w:type="spellEnd"/>
+      <w:r>
+        <w:rPr>
+          <w:lang w:eastAsia="zh-CN"/>
+        </w:rPr>
+        <w:t>» включают:</w:t>
+      </w:r>
+    </w:p>
+    <w:p>
+      <w:pPr>
+        <w:pStyle w:val="a5"/>
+        <w:numPr>
+          <w:ilvl w:val="0"/>
+          <w:numId w:val="8"/>
+        </w:numPr>
+        <w:rPr>
+          <w:lang w:eastAsia="zh-CN"/>
+        </w:rPr>
+      </w:pPr>
+      <w:r>
+        <w:rPr>
+          <w:lang w:eastAsia="zh-CN"/>
+        </w:rPr>
+        <w:t xml:space="preserve">Предоставление услуг </w:t>
+      </w:r>
+      <w:r>
+        <w:rPr>
+          <w:lang w:eastAsia="zh-CN"/>
+        </w:rPr>
+        <w:t>доступа к интернету</w:t>
+      </w:r>
+      <w:r>
+        <w:rPr>
+          <w:lang w:eastAsia="zh-CN"/>
+        </w:rPr>
+        <w:t xml:space="preserve"> – подключение абонентов к сети, предоставление стабильного интернет-соединения</w:t>
+      </w:r>
+    </w:p>
+    <w:p>
+      <w:pPr>
+        <w:pStyle w:val="a5"/>
+        <w:numPr>
+          <w:ilvl w:val="0"/>
+          <w:numId w:val="8"/>
+        </w:numPr>
+        <w:rPr>
+          <w:lang w:eastAsia="zh-CN"/>
+        </w:rPr>
+      </w:pPr>
+      <w:r>
+        <w:rPr>
+          <w:lang w:eastAsia="zh-CN"/>
+        </w:rPr>
+        <w:t xml:space="preserve">Продажа и настройка оборудования – </w:t>
+      </w:r>
+      <w:r>
+        <w:rPr>
+          <w:lang w:eastAsia="zh-CN"/>
+        </w:rPr>
+        <w:t>предоставление</w:t>
+      </w:r>
+      <w:r>
+        <w:rPr>
+          <w:lang w:eastAsia="zh-CN"/>
+        </w:rPr>
+        <w:t xml:space="preserve"> маршрутизаторов, модемов</w:t>
+      </w:r>
+      <w:r>
+        <w:rPr>
+          <w:lang w:eastAsia="zh-CN"/>
+        </w:rPr>
+        <w:t>, ТВ-приставок</w:t>
+      </w:r>
+      <w:r>
+        <w:rPr>
+          <w:lang w:eastAsia="zh-CN"/>
+        </w:rPr>
+        <w:t xml:space="preserve"> и другого оборудования для клиентов</w:t>
+      </w:r>
+      <w:r>
+        <w:rPr>
+          <w:lang w:eastAsia="zh-CN"/>
+        </w:rPr>
+        <w:t>, и их настройка для клиентов</w:t>
+      </w:r>
+    </w:p>
+    <w:p>
+      <w:pPr>
+        <w:pStyle w:val="a5"/>
+        <w:numPr>
+          <w:ilvl w:val="0"/>
+          <w:numId w:val="8"/>
+        </w:numPr>
+        <w:rPr>
+          <w:lang w:eastAsia="zh-CN"/>
+        </w:rPr>
+      </w:pPr>
+      <w:r>
+        <w:rPr>
+          <w:lang w:eastAsia="zh-CN"/>
+        </w:rPr>
+        <w:t>Обслуживание и техническая поддержка – диагностика, устранение неисправностей, консультации по вопросам работы сети</w:t>
+      </w:r>
+    </w:p>
+    <w:p>
+      <w:pPr>
+        <w:pStyle w:val="a5"/>
+        <w:rPr>
+          <w:lang w:eastAsia="zh-CN"/>
+        </w:rPr>
+      </w:pPr>
+      <w:r>
+        <w:rPr>
+          <w:lang w:eastAsia="zh-CN"/>
+        </w:rPr>
+        <w:t xml:space="preserve">Основные виды </w:t>
+      </w:r>
+      <w:r>
+        <w:rPr>
+          <w:lang w:eastAsia="zh-CN"/>
+        </w:rPr>
+        <w:t xml:space="preserve">деятельности </w:t>
+      </w:r>
+      <w:r>
+        <w:rPr>
+          <w:lang w:eastAsia="zh-CN"/>
+        </w:rPr>
+        <w:t>изображены на схеме 3.</w:t>
+      </w:r>
+    </w:p>
+    <w:p>
+      <w:pPr>
+        <w:pStyle w:val="a5"/>
+        <w:keepNext/>
+        <w:jc w:val="center"/>
+      </w:pPr>
+      <w:r>
+        <w:rPr>
+          <w:noProof/>
+          <w:lang w:eastAsia="zh-CN"/>
+        </w:rPr>
+        <w:drawing>
+          <wp:inline distT="0" distB="0" distL="0" distR="0" wp14:anchorId="6FF69B04" wp14:editId="18F792DF">
+            <wp:extent cx="4631496" cy="3657285"/>
+            <wp:effectExtent l="0" t="0" r="0" b="0"/>
+            <wp:docPr id="5" name="Рисунок 5"/>
+            <wp:cNvGraphicFramePr>
+              <a:graphicFrameLocks xmlns:a="http://schemas.openxmlformats.org/drawingml/2006/main" noChangeAspect="1"/>
+            </wp:cNvGraphicFramePr>
+            <a:graphic xmlns:a="http://schemas.openxmlformats.org/drawingml/2006/main">
+              <a:graphicData uri="http://schemas.openxmlformats.org/drawingml/2006/picture">
+                <pic:pic xmlns:pic="http://schemas.openxmlformats.org/drawingml/2006/picture">
+                  <pic:nvPicPr>
+                    <pic:cNvPr id="5" name="Рисунок 5"/>
+                    <pic:cNvPicPr>
+                      <a:picLocks noChangeAspect="1" noChangeArrowheads="1"/>
+                    </pic:cNvPicPr>
+                  </pic:nvPicPr>
+                  <pic:blipFill>
+                    <a:blip r:embed="rId9">
+                      <a:extLst>
+                        <a:ext uri="{28A0092B-C50C-407E-A947-70E740481C1C}">
+                          <a14:useLocalDpi xmlns:a14="http://schemas.microsoft.com/office/drawing/2010/main" val="0"/>
+                        </a:ext>
+                      </a:extLst>
+                    </a:blip>
+                    <a:stretch>
+                      <a:fillRect/>
+                    </a:stretch>
+                  </pic:blipFill>
+                  <pic:spPr bwMode="auto">
+                    <a:xfrm>
+                      <a:off x="0" y="0"/>
+                      <a:ext cx="4631496" cy="3657285"/>
+                    </a:xfrm>
+                    <a:prstGeom prst="rect">
+                      <a:avLst/>
+                    </a:prstGeom>
+                    <a:noFill/>
+                    <a:ln>
+                      <a:noFill/>
+                    </a:ln>
+                  </pic:spPr>
+                </pic:pic>
+              </a:graphicData>
+            </a:graphic>
+          </wp:inline>
+        </w:drawing>
+      </w:r>
+    </w:p>
+    <w:p>
+      <w:pPr>
+        <w:pStyle w:val="a6"/>
+      </w:pPr>
+      <w:r>
+        <w:t xml:space="preserve">Схема </w:t>
+      </w:r>
+      <w:r>
+        <w:fldChar w:fldCharType="begin"/>
+      </w:r>
+      <w:r>
+        <w:instrText xml:space="preserve"> SEQ Схема \* ARABIC </w:instrText>
+      </w:r>
+      <w:r>
+        <w:fldChar w:fldCharType="separate"/>
+      </w:r>
+      <w:r>
+        <w:rPr>
+          <w:noProof/>
+        </w:rPr>
+        <w:t>3</w:t>
+      </w:r>
+      <w:r>
+        <w:fldChar w:fldCharType="end"/>
+      </w:r>
+      <w:r>
+        <w:t xml:space="preserve"> – основные виды деятельности</w:t>
+      </w:r>
+    </w:p>
+    <w:p>
+      <w:pPr>
+        <w:pStyle w:val="2"/>
+      </w:pPr>
+      <w:r>
+        <w:lastRenderedPageBreak/>
+        <w:t xml:space="preserve">Описание вспомогательных </w:t>
+      </w:r>
+      <w:r>
+        <w:t>видов деятельности</w:t>
+      </w:r>
+    </w:p>
+    <w:p>
+      <w:pPr>
+        <w:pStyle w:val="a5"/>
+        <w:rPr>
+          <w:lang w:eastAsia="zh-CN"/>
+        </w:rPr>
+      </w:pPr>
+      <w:r>
+        <w:rPr>
+          <w:lang w:eastAsia="zh-CN"/>
+        </w:rPr>
+        <w:t xml:space="preserve">К </w:t>
+      </w:r>
+      <w:r>
+        <w:rPr>
+          <w:lang w:eastAsia="zh-CN"/>
+        </w:rPr>
+        <w:t>вспомогательным видам деятельности относятся:</w:t>
+      </w:r>
+    </w:p>
+    <w:p>
+      <w:pPr>
+        <w:pStyle w:val="a5"/>
+        <w:numPr>
+          <w:ilvl w:val="0"/>
+          <w:numId w:val="8"/>
+        </w:numPr>
+        <w:rPr>
+          <w:lang w:eastAsia="zh-CN"/>
+        </w:rPr>
+      </w:pPr>
+      <w:r>
+        <w:rPr>
+          <w:lang w:eastAsia="zh-CN"/>
+        </w:rPr>
+        <w:t xml:space="preserve">Закупка оборудования – обеспечение наличия необходимых технических средств для клиентов и внутреннего </w:t>
+      </w:r>
+      <w:proofErr w:type="spellStart"/>
+      <w:r>
+        <w:rPr>
+          <w:lang w:eastAsia="zh-CN"/>
+        </w:rPr>
+        <w:t>использования</w:t>
+      </w:r>
+      <w:proofErr w:type="spellEnd"/>
+    </w:p>
+    <w:p>
+      <w:pPr>
+        <w:pStyle w:val="a5"/>
+        <w:numPr>
+          <w:ilvl w:val="0"/>
+          <w:numId w:val="8"/>
+        </w:numPr>
+        <w:rPr>
+          <w:lang w:eastAsia="zh-CN"/>
+        </w:rPr>
+      </w:pPr>
+      <w:r>
+        <w:rPr>
+          <w:lang w:eastAsia="zh-CN"/>
+        </w:rPr>
+        <w:t xml:space="preserve">Строительство </w:t>
+      </w:r>
+      <w:r>
+        <w:rPr>
+          <w:lang w:eastAsia="zh-CN"/>
+        </w:rPr>
+        <w:t>телекоммуникационных</w:t>
+      </w:r>
+      <w:r>
+        <w:rPr>
+          <w:lang w:eastAsia="zh-CN"/>
+        </w:rPr>
+        <w:t xml:space="preserve"> объектов</w:t>
+      </w:r>
+      <w:r>
+        <w:rPr>
+          <w:lang w:eastAsia="zh-CN"/>
+        </w:rPr>
+        <w:t xml:space="preserve"> -</w:t>
+      </w:r>
+      <w:r>
+        <w:t xml:space="preserve"> </w:t>
+      </w:r>
+      <w:r>
+        <w:rPr>
+          <w:lang w:eastAsia="zh-CN"/>
+        </w:rPr>
+        <w:t>выполнение работ по созданию и модернизации инфраструктуры связи</w:t>
+      </w:r>
+      <w:r>
+        <w:rPr>
+          <w:lang w:eastAsia="zh-CN"/>
+        </w:rPr>
+        <w:t>, включая прокладку, настройку линий связи</w:t>
+      </w:r>
+      <w:r>
+        <w:rPr>
+          <w:lang w:eastAsia="zh-CN"/>
+        </w:rPr>
+        <w:t xml:space="preserve"> для обеспечения устойчивой работы и доступа к услугам в отдалённых районах</w:t>
+      </w:r>
+    </w:p>
+    <w:p>
+      <w:pPr>
+        <w:pStyle w:val="a5"/>
+        <w:rPr>
+          <w:lang w:eastAsia="zh-CN"/>
+        </w:rPr>
+      </w:pPr>
+      <w:r>
+        <w:rPr>
+          <w:lang w:eastAsia="zh-CN"/>
+        </w:rPr>
+        <w:t>Дополнительные виды деятельности отображены на схеме 4.</w:t>
+      </w:r>
+    </w:p>
+    <w:p>
+      <w:pPr>
+        <w:pStyle w:val="a5"/>
+        <w:keepNext/>
+        <w:jc w:val="center"/>
+      </w:pPr>
+      <w:r>
+        <w:rPr>
+          <w:noProof/>
+          <w:lang w:eastAsia="zh-CN"/>
+        </w:rPr>
+        <w:drawing>
+          <wp:inline distT="0" distB="0" distL="0" distR="0" wp14:anchorId="2F4687F5" wp14:editId="33FDFB73">
+            <wp:extent cx="3689044" cy="4343400"/>
+            <wp:effectExtent l="0" t="0" r="0" b="0"/>
+            <wp:docPr id="6" name="Рисунок 6"/>
+            <wp:cNvGraphicFramePr>
+              <a:graphicFrameLocks xmlns:a="http://schemas.openxmlformats.org/drawingml/2006/main" noChangeAspect="1"/>
+            </wp:cNvGraphicFramePr>
+            <a:graphic xmlns:a="http://schemas.openxmlformats.org/drawingml/2006/main">
+              <a:graphicData uri="http://schemas.openxmlformats.org/drawingml/2006/picture">
+                <pic:pic xmlns:pic="http://schemas.openxmlformats.org/drawingml/2006/picture">
+                  <pic:nvPicPr>
+                    <pic:cNvPr id="6" name="Рисунок 6"/>
+                    <pic:cNvPicPr>
+                      <a:picLocks noChangeAspect="1" noChangeArrowheads="1"/>
+                    </pic:cNvPicPr>
+                  </pic:nvPicPr>
+                  <pic:blipFill>
+                    <a:blip r:embed="rId10">
+                      <a:extLst>
+                        <a:ext uri="{28A0092B-C50C-407E-A947-70E740481C1C}">
+                          <a14:useLocalDpi xmlns:a14="http://schemas.microsoft.com/office/drawing/2010/main" val="0"/>
+                        </a:ext>
+                      </a:extLst>
+                    </a:blip>
+                    <a:stretch>
+                      <a:fillRect/>
+                    </a:stretch>
+                  </pic:blipFill>
+                  <pic:spPr bwMode="auto">
+                    <a:xfrm>
+                      <a:off x="0" y="0"/>
+                      <a:ext cx="3689044" cy="4343400"/>
+                    </a:xfrm>
+                    <a:prstGeom prst="rect">
+                      <a:avLst/>
+                    </a:prstGeom>
+                    <a:noFill/>
+                    <a:ln>
+                      <a:noFill/>
+                    </a:ln>
+                  </pic:spPr>
+                </pic:pic>
+              </a:graphicData>
+            </a:graphic>
+          </wp:inline>
+        </w:drawing>
+      </w:r>
+    </w:p>
+    <w:p>
+      <w:pPr>
+        <w:pStyle w:val="a6"/>
+        <w:rPr>
+          <w:lang w:eastAsia="zh-CN"/>
+        </w:rPr>
+      </w:pPr>
+      <w:r>
+        <w:t xml:space="preserve">Схема </w:t>
+      </w:r>
+      <w:r>
+        <w:fldChar w:fldCharType="begin"/>
+      </w:r>
+      <w:r>
+        <w:instrText xml:space="preserve"> SEQ Схема \* ARABIC </w:instrText>
+      </w:r>
+      <w:r>
+        <w:fldChar w:fldCharType="separate"/>
+      </w:r>
+      <w:r>
+        <w:rPr>
+          <w:noProof/>
+        </w:rPr>
+        <w:t>4</w:t>
+      </w:r>
+      <w:r>
+        <w:fldChar w:fldCharType="end"/>
+      </w:r>
+      <w:r>
+        <w:t xml:space="preserve"> – дополнительные виды деятельности</w:t>
+      </w:r>
     </w:p>
     <w:sectPr>
       <w:pgSz w:w="11906" w:h="16838"/>

</xml_diff>